<commit_message>
verify mineral identification table data
</commit_message>
<xml_diff>
--- a/Bosch-Lab2-20220623.docx
+++ b/Bosch-Lab2-20220623.docx
@@ -180,21 +180,19 @@
         <w:rPr>
           <w:rFonts w:ascii="Arial" w:hAnsi="Arial" w:cs="Arial"/>
         </w:rPr>
-        <w:t xml:space="preserve">Luster describes the way light interacts with the surface of a mineral or rock. Due to light reflecting off a mineral, it can appear metallic or non-metallic. Non-metallic lusters are further subdivided into </w:t>
-      </w:r>
-      <w:proofErr w:type="gramStart"/>
-      <w:r>
-        <w:rPr>
-          <w:rFonts w:ascii="Arial" w:hAnsi="Arial" w:cs="Arial"/>
-        </w:rPr>
-        <w:t>several</w:t>
-      </w:r>
-      <w:proofErr w:type="gramEnd"/>
-      <w:r>
-        <w:rPr>
-          <w:rFonts w:ascii="Arial" w:hAnsi="Arial" w:cs="Arial"/>
-        </w:rPr>
-        <w:t xml:space="preserve"> categories as listed below.</w:t>
+        <w:t>Luster describes the way light interacts with the surface of a mineral or rock. Due to light reflecting off a mineral, it can appear metallic or non-metallic.</w:t>
+      </w:r>
+      <w:r>
+        <w:rPr>
+          <w:rFonts w:ascii="Arial" w:hAnsi="Arial" w:cs="Arial"/>
+        </w:rPr>
+        <w:t xml:space="preserve"> Metallic minerals are completely opaque—you cannot see through them—and have the luster of polished metal.</w:t>
+      </w:r>
+      <w:r>
+        <w:rPr>
+          <w:rFonts w:ascii="Arial" w:hAnsi="Arial" w:cs="Arial"/>
+        </w:rPr>
+        <w:t xml:space="preserve"> Non-metallic lusters are further subdivided into several categories as listed below.</w:t>
       </w:r>
     </w:p>
     <w:p>
@@ -276,6 +274,13 @@
         </w:rPr>
         <w:t>(glassy)</w:t>
       </w:r>
+      <w:r>
+        <w:rPr>
+          <w:rFonts w:ascii="Arial" w:hAnsi="Arial" w:cs="Arial"/>
+          <w:sz w:val="24"/>
+        </w:rPr>
+        <w:t>—often transparent or translucent, e.g., quartz or calcite</w:t>
+      </w:r>
     </w:p>
     <w:p>
       <w:pPr>
@@ -312,6 +317,13 @@
         </w:rPr>
         <w:t>(earthy)</w:t>
       </w:r>
+      <w:r>
+        <w:rPr>
+          <w:rFonts w:ascii="Arial" w:hAnsi="Arial" w:cs="Arial"/>
+          <w:sz w:val="24"/>
+        </w:rPr>
+        <w:t>—not at all shiny, e.g., kaolinite</w:t>
+      </w:r>
     </w:p>
     <w:p>
       <w:pPr>
@@ -333,6 +345,20 @@
         </w:rPr>
         <w:t>Resinous</w:t>
       </w:r>
+      <w:r>
+        <w:rPr>
+          <w:rFonts w:ascii="Arial" w:hAnsi="Arial" w:cs="Arial"/>
+          <w:sz w:val="24"/>
+        </w:rPr>
+        <w:t>—appearing like resin, chewing gum, or smooth plastic</w:t>
+      </w:r>
+      <w:r>
+        <w:rPr>
+          <w:rFonts w:ascii="Arial" w:hAnsi="Arial" w:cs="Arial"/>
+          <w:sz w:val="24"/>
+        </w:rPr>
+        <w:t>, e.g., amber</w:t>
+      </w:r>
     </w:p>
     <w:p>
       <w:pPr>
@@ -354,6 +380,13 @@
         </w:rPr>
         <w:t>Waxy</w:t>
       </w:r>
+      <w:r>
+        <w:rPr>
+          <w:rFonts w:ascii="Arial" w:hAnsi="Arial" w:cs="Arial"/>
+          <w:sz w:val="24"/>
+        </w:rPr>
+        <w:t>—looks like wax, e.g., jade or cryptocrystalline quartz</w:t>
+      </w:r>
     </w:p>
     <w:p>
       <w:pPr>
@@ -375,6 +408,20 @@
         </w:rPr>
         <w:t>Greasy</w:t>
       </w:r>
+      <w:r>
+        <w:rPr>
+          <w:rFonts w:ascii="Arial" w:hAnsi="Arial" w:cs="Arial"/>
+          <w:sz w:val="24"/>
+        </w:rPr>
+        <w:t>—having an appearance like fat or grease</w:t>
+      </w:r>
+      <w:r>
+        <w:rPr>
+          <w:rFonts w:ascii="Arial" w:hAnsi="Arial" w:cs="Arial"/>
+          <w:sz w:val="24"/>
+        </w:rPr>
+        <w:t>, may also feel greasy to the touch, e.g., opal</w:t>
+      </w:r>
     </w:p>
     <w:p>
       <w:pPr>
@@ -395,6 +442,62 @@
           <w:sz w:val="24"/>
         </w:rPr>
         <w:t>Pearly</w:t>
+      </w:r>
+      <w:r>
+        <w:rPr>
+          <w:rFonts w:ascii="Arial" w:hAnsi="Arial" w:cs="Arial"/>
+          <w:sz w:val="24"/>
+        </w:rPr>
+        <w:t>—</w:t>
+      </w:r>
+      <w:r>
+        <w:rPr>
+          <w:rFonts w:ascii="Arial" w:hAnsi="Arial" w:cs="Arial"/>
+          <w:sz w:val="24"/>
+        </w:rPr>
+        <w:t>reflection like pearls results from perfect cleavage, e.g., muscovite</w:t>
+      </w:r>
+    </w:p>
+    <w:p>
+      <w:pPr>
+        <w:pStyle w:val="ListParagraph"/>
+        <w:numPr>
+          <w:ilvl w:val="1"/>
+          <w:numId w:val="2"/>
+        </w:numPr>
+        <w:jc w:val="both"/>
+        <w:rPr>
+          <w:rFonts w:ascii="Arial" w:hAnsi="Arial" w:cs="Arial"/>
+          <w:sz w:val="24"/>
+        </w:rPr>
+      </w:pPr>
+      <w:r>
+        <w:rPr>
+          <w:rFonts w:ascii="Arial" w:hAnsi="Arial" w:cs="Arial"/>
+          <w:sz w:val="24"/>
+        </w:rPr>
+        <w:t>Silky—</w:t>
+      </w:r>
+      <w:r>
+        <w:rPr>
+          <w:rFonts w:ascii="Arial" w:hAnsi="Arial" w:cs="Arial"/>
+          <w:sz w:val="24"/>
+        </w:rPr>
+        <w:t xml:space="preserve">made up of thin crystals that look like silk fibers, </w:t>
+      </w:r>
+      <w:r>
+        <w:rPr>
+          <w:rFonts w:ascii="Arial" w:hAnsi="Arial" w:cs="Arial"/>
+          <w:sz w:val="24"/>
+        </w:rPr>
+        <w:t>when coarser in appearance this can be a fibrous luster</w:t>
+      </w:r>
+      <w:r>
+        <w:rPr>
+          <w:rFonts w:ascii="Arial" w:hAnsi="Arial" w:cs="Arial"/>
+          <w:sz w:val="24"/>
+        </w:rPr>
+        <w:t>, e.g., ulexite</w:t>
       </w:r>
     </w:p>
     <w:p>
@@ -686,7 +789,25 @@
         <w:rPr>
           <w:rFonts w:ascii="Arial" w:hAnsi="Arial" w:cs="Arial"/>
         </w:rPr>
-        <w:t>is the tendency of a mineral to break along smooth parallel flat surfaces. These reveal the underlying atomic structure of the mineral.</w:t>
+        <w:t>is the tendency of a mineral to break along smooth parallel flat surfaces</w:t>
+      </w:r>
+      <w:r>
+        <w:rPr>
+          <w:rFonts w:ascii="Arial" w:hAnsi="Arial" w:cs="Arial"/>
+        </w:rPr>
+        <w:t xml:space="preserve">, revealing </w:t>
+      </w:r>
+      <w:r>
+        <w:rPr>
+          <w:rFonts w:ascii="Arial" w:hAnsi="Arial" w:cs="Arial"/>
+        </w:rPr>
+        <w:t>the underlying atomic structure of the mineral.</w:t>
+      </w:r>
+      <w:r>
+        <w:rPr>
+          <w:rFonts w:ascii="Arial" w:hAnsi="Arial" w:cs="Arial"/>
+        </w:rPr>
+        <w:t xml:space="preserve"> See Figure 2.1 for illustration of cleavage.</w:t>
       </w:r>
       <w:r>
         <w:rPr>
@@ -719,23 +840,7 @@
           <w:rFonts w:ascii="Arial" w:hAnsi="Arial" w:cs="Arial"/>
           <w:sz w:val="24"/>
         </w:rPr>
-        <w:t xml:space="preserve">How </w:t>
-      </w:r>
-      <w:proofErr w:type="gramStart"/>
-      <w:r>
-        <w:rPr>
-          <w:rFonts w:ascii="Arial" w:hAnsi="Arial" w:cs="Arial"/>
-          <w:sz w:val="24"/>
-        </w:rPr>
-        <w:t>many</w:t>
-      </w:r>
-      <w:proofErr w:type="gramEnd"/>
-      <w:r>
-        <w:rPr>
-          <w:rFonts w:ascii="Arial" w:hAnsi="Arial" w:cs="Arial"/>
-          <w:sz w:val="24"/>
-        </w:rPr>
-        <w:t xml:space="preserve"> cleavage planes are</w:t>
+        <w:t>How many cleavage planes are</w:t>
       </w:r>
       <w:r>
         <w:rPr>
@@ -915,10 +1020,10 @@
         <w:tblLook w:val="04A0" w:firstRow="1" w:lastRow="0" w:firstColumn="1" w:lastColumn="0" w:noHBand="0" w:noVBand="1"/>
       </w:tblPr>
       <w:tblGrid>
-        <w:gridCol w:w="2108"/>
-        <w:gridCol w:w="2254"/>
-        <w:gridCol w:w="2555"/>
-        <w:gridCol w:w="2313"/>
+        <w:gridCol w:w="2305"/>
+        <w:gridCol w:w="2430"/>
+        <w:gridCol w:w="2761"/>
+        <w:gridCol w:w="1734"/>
       </w:tblGrid>
       <w:tr>
         <w:trPr>
@@ -1052,7 +1157,7 @@
       </w:tr>
       <w:tr>
         <w:trPr>
-          <w:trHeight w:val="1296"/>
+          <w:trHeight w:val="1160"/>
         </w:trPr>
         <w:tc>
           <w:tcPr>
@@ -1153,16 +1258,16 @@
                 <w:szCs w:val="18"/>
               </w:rPr>
               <w:drawing>
-                <wp:anchor distT="0" distB="0" distL="114300" distR="114300" simplePos="0" relativeHeight="251662336" behindDoc="0" locked="0" layoutInCell="1" allowOverlap="1" wp14:anchorId="7787135E" wp14:editId="7B8114D5">
+                <wp:anchor distT="0" distB="0" distL="114300" distR="114300" simplePos="0" relativeHeight="251662336" behindDoc="0" locked="0" layoutInCell="1" allowOverlap="1" wp14:anchorId="7787135E" wp14:editId="195BA801">
                   <wp:simplePos x="3998794" y="1746913"/>
                   <wp:positionH relativeFrom="margin">
-                    <wp:posOffset>494665</wp:posOffset>
+                    <wp:posOffset>488315</wp:posOffset>
                   </wp:positionH>
                   <wp:positionV relativeFrom="margin">
-                    <wp:posOffset>-311785</wp:posOffset>
+                    <wp:posOffset>-76200</wp:posOffset>
                   </wp:positionV>
-                  <wp:extent cx="614045" cy="916940"/>
-                  <wp:effectExtent l="953" t="0" r="0" b="0"/>
+                  <wp:extent cx="569595" cy="850900"/>
+                  <wp:effectExtent l="0" t="7302" r="0" b="0"/>
                   <wp:wrapSquare wrapText="bothSides"/>
                   <wp:docPr id="2" name="Picture 2"/>
                   <wp:cNvGraphicFramePr>
@@ -1191,7 +1296,7 @@
                         <pic:spPr bwMode="auto">
                           <a:xfrm rot="5400000">
                             <a:off x="0" y="0"/>
-                            <a:ext cx="614045" cy="916940"/>
+                            <a:ext cx="569595" cy="850900"/>
                           </a:xfrm>
                           <a:prstGeom prst="rect">
                             <a:avLst/>
@@ -1392,16 +1497,16 @@
                 <w:szCs w:val="18"/>
               </w:rPr>
               <w:drawing>
-                <wp:anchor distT="0" distB="0" distL="114300" distR="114300" simplePos="0" relativeHeight="251663360" behindDoc="0" locked="0" layoutInCell="1" allowOverlap="1" wp14:anchorId="4C0E35AD" wp14:editId="4B46B63D">
+                <wp:anchor distT="0" distB="0" distL="114300" distR="114300" simplePos="0" relativeHeight="251663360" behindDoc="0" locked="0" layoutInCell="1" allowOverlap="1" wp14:anchorId="4C0E35AD" wp14:editId="31C1FE6B">
                   <wp:simplePos x="4179238" y="2816843"/>
                   <wp:positionH relativeFrom="margin">
-                    <wp:posOffset>450215</wp:posOffset>
+                    <wp:posOffset>454025</wp:posOffset>
                   </wp:positionH>
                   <wp:positionV relativeFrom="margin">
                     <wp:posOffset>0</wp:posOffset>
                   </wp:positionV>
-                  <wp:extent cx="749935" cy="777875"/>
-                  <wp:effectExtent l="0" t="0" r="0" b="3175"/>
+                  <wp:extent cx="749935" cy="723900"/>
+                  <wp:effectExtent l="0" t="0" r="0" b="0"/>
                   <wp:wrapSquare wrapText="bothSides"/>
                   <wp:docPr id="4" name="Picture 4"/>
                   <wp:cNvGraphicFramePr>
@@ -1424,13 +1529,13 @@
                               </a:ext>
                             </a:extLst>
                           </a:blip>
-                          <a:srcRect l="29376" t="8328" r="30118" b="6154"/>
+                          <a:srcRect l="29376" t="8328" r="30118" b="12060"/>
                           <a:stretch/>
                         </pic:blipFill>
                         <pic:spPr bwMode="auto">
                           <a:xfrm rot="10800000" flipV="1">
                             <a:off x="0" y="0"/>
-                            <a:ext cx="749935" cy="777875"/>
+                            <a:ext cx="749935" cy="723900"/>
                           </a:xfrm>
                           <a:prstGeom prst="rect">
                             <a:avLst/>
@@ -1500,9 +1605,17 @@
                 <w:szCs w:val="18"/>
               </w:rPr>
               <w:drawing>
-                <wp:inline distT="0" distB="0" distL="0" distR="0" wp14:anchorId="372135B0" wp14:editId="60A59D4F">
-                  <wp:extent cx="1187355" cy="511222"/>
-                  <wp:effectExtent l="0" t="0" r="0" b="3175"/>
+                <wp:anchor distT="0" distB="0" distL="114300" distR="114300" simplePos="0" relativeHeight="251674624" behindDoc="1" locked="0" layoutInCell="1" allowOverlap="1" wp14:anchorId="372135B0" wp14:editId="7B8C03C3">
+                  <wp:simplePos x="5688330" y="2491105"/>
+                  <wp:positionH relativeFrom="margin">
+                    <wp:posOffset>101600</wp:posOffset>
+                  </wp:positionH>
+                  <wp:positionV relativeFrom="margin">
+                    <wp:posOffset>92710</wp:posOffset>
+                  </wp:positionV>
+                  <wp:extent cx="969010" cy="417195"/>
+                  <wp:effectExtent l="0" t="0" r="2540" b="1905"/>
+                  <wp:wrapSquare wrapText="bothSides"/>
                   <wp:docPr id="11" name="Picture 11" descr="Shape&#10;&#10;Description automatically generated"/>
                   <wp:cNvGraphicFramePr>
                     <a:graphicFrameLocks xmlns:a="http://schemas.openxmlformats.org/drawingml/2006/main" noChangeAspect="1"/>
@@ -1529,7 +1642,7 @@
                         <pic:spPr>
                           <a:xfrm rot="10800000" flipV="1">
                             <a:off x="0" y="0"/>
-                            <a:ext cx="1312527" cy="565115"/>
+                            <a:ext cx="969010" cy="417195"/>
                           </a:xfrm>
                           <a:prstGeom prst="rect">
                             <a:avLst/>
@@ -1538,7 +1651,13 @@
                       </pic:pic>
                     </a:graphicData>
                   </a:graphic>
-                </wp:inline>
+                  <wp14:sizeRelH relativeFrom="margin">
+                    <wp14:pctWidth>0</wp14:pctWidth>
+                  </wp14:sizeRelH>
+                  <wp14:sizeRelV relativeFrom="margin">
+                    <wp14:pctHeight>0</wp14:pctHeight>
+                  </wp14:sizeRelV>
+                </wp:anchor>
               </w:drawing>
             </w:r>
           </w:p>
@@ -1672,7 +1791,7 @@
                 <w:szCs w:val="18"/>
               </w:rPr>
               <w:drawing>
-                <wp:anchor distT="0" distB="0" distL="114300" distR="114300" simplePos="0" relativeHeight="251664384" behindDoc="0" locked="0" layoutInCell="1" allowOverlap="1" wp14:anchorId="2F456712" wp14:editId="6BA4A8AD">
+                <wp:anchor distT="0" distB="0" distL="114300" distR="114300" simplePos="0" relativeHeight="251664384" behindDoc="0" locked="0" layoutInCell="1" allowOverlap="1" wp14:anchorId="2F456712" wp14:editId="075A6F91">
                   <wp:simplePos x="0" y="0"/>
                   <wp:positionH relativeFrom="margin">
                     <wp:posOffset>335915</wp:posOffset>
@@ -1738,35 +1857,8 @@
                 <w:sz w:val="18"/>
                 <w:szCs w:val="18"/>
               </w:rPr>
-              <w:t xml:space="preserve">K </w:t>
-            </w:r>
-            <w:r>
-              <w:rPr>
-                <w:rFonts w:ascii="Arial" w:hAnsi="Arial" w:cs="Arial"/>
-                <w:sz w:val="18"/>
-                <w:szCs w:val="18"/>
-              </w:rPr>
-              <w:t>feldspar, plagioclase feldspar, pyroxene</w:t>
-            </w:r>
-          </w:p>
-        </w:tc>
-        <w:tc>
-          <w:tcPr>
-            <w:tcW w:w="0" w:type="auto"/>
-            <w:vAlign w:val="center"/>
-          </w:tcPr>
-          <w:p>
-            <w:pPr>
-              <w:pStyle w:val="BodyText"/>
-              <w:spacing w:line="259" w:lineRule="auto"/>
-              <w:ind w:left="77" w:right="356"/>
-              <w:jc w:val="center"/>
-              <w:rPr>
-                <w:rFonts w:ascii="Arial" w:hAnsi="Arial" w:cs="Arial"/>
-                <w:sz w:val="18"/>
-                <w:szCs w:val="18"/>
-              </w:rPr>
-            </w:pPr>
+              <w:t>orthoclase</w:t>
+            </w:r>
             <w:r>
               <w:rPr>
                 <w:rFonts w:ascii="Arial" w:hAnsi="Arial" w:cs="Arial"/>
@@ -1774,10 +1866,54 @@
                 <w:sz w:val="18"/>
                 <w:szCs w:val="18"/>
               </w:rPr>
+              <w:t xml:space="preserve"> </w:t>
+            </w:r>
+            <w:r>
+              <w:rPr>
+                <w:rFonts w:ascii="Arial" w:hAnsi="Arial" w:cs="Arial"/>
+                <w:sz w:val="18"/>
+                <w:szCs w:val="18"/>
+              </w:rPr>
+              <w:t>feldspar, plagioclase feldspar, pyroxene</w:t>
+            </w:r>
+          </w:p>
+        </w:tc>
+        <w:tc>
+          <w:tcPr>
+            <w:tcW w:w="0" w:type="auto"/>
+            <w:vAlign w:val="center"/>
+          </w:tcPr>
+          <w:p>
+            <w:pPr>
+              <w:pStyle w:val="BodyText"/>
+              <w:spacing w:line="259" w:lineRule="auto"/>
+              <w:ind w:left="77" w:right="356"/>
+              <w:jc w:val="center"/>
+              <w:rPr>
+                <w:rFonts w:ascii="Arial" w:hAnsi="Arial" w:cs="Arial"/>
+                <w:sz w:val="18"/>
+                <w:szCs w:val="18"/>
+              </w:rPr>
+            </w:pPr>
+            <w:r>
+              <w:rPr>
+                <w:rFonts w:ascii="Arial" w:hAnsi="Arial" w:cs="Arial"/>
+                <w:noProof/>
+                <w:sz w:val="18"/>
+                <w:szCs w:val="18"/>
+              </w:rPr>
               <w:drawing>
-                <wp:inline distT="0" distB="0" distL="0" distR="0" wp14:anchorId="73DBD422" wp14:editId="22BB44A2">
-                  <wp:extent cx="1160059" cy="912059"/>
-                  <wp:effectExtent l="0" t="0" r="2540" b="2540"/>
+                <wp:anchor distT="0" distB="0" distL="114300" distR="114300" simplePos="0" relativeHeight="251673600" behindDoc="1" locked="0" layoutInCell="1" allowOverlap="1" wp14:anchorId="73DBD422" wp14:editId="3F4851DC">
+                  <wp:simplePos x="5756275" y="3282950"/>
+                  <wp:positionH relativeFrom="margin">
+                    <wp:align>center</wp:align>
+                  </wp:positionH>
+                  <wp:positionV relativeFrom="margin">
+                    <wp:align>center</wp:align>
+                  </wp:positionV>
+                  <wp:extent cx="926465" cy="728345"/>
+                  <wp:effectExtent l="0" t="0" r="6985" b="0"/>
+                  <wp:wrapSquare wrapText="bothSides"/>
                   <wp:docPr id="12" name="Picture 12" descr="A picture containing text, businesscard&#10;&#10;Description automatically generated"/>
                   <wp:cNvGraphicFramePr>
                     <a:graphicFrameLocks xmlns:a="http://schemas.openxmlformats.org/drawingml/2006/main" noChangeAspect="1"/>
@@ -1804,7 +1940,7 @@
                         <pic:spPr>
                           <a:xfrm>
                             <a:off x="0" y="0"/>
-                            <a:ext cx="1196499" cy="940709"/>
+                            <a:ext cx="926465" cy="728345"/>
                           </a:xfrm>
                           <a:prstGeom prst="rect">
                             <a:avLst/>
@@ -1813,7 +1949,13 @@
                       </pic:pic>
                     </a:graphicData>
                   </a:graphic>
-                </wp:inline>
+                  <wp14:sizeRelH relativeFrom="margin">
+                    <wp14:pctWidth>0</wp14:pctWidth>
+                  </wp14:sizeRelH>
+                  <wp14:sizeRelV relativeFrom="margin">
+                    <wp14:pctHeight>0</wp14:pctHeight>
+                  </wp14:sizeRelV>
+                </wp:anchor>
               </w:drawing>
             </w:r>
           </w:p>
@@ -1921,39 +2063,7 @@
                 <w:sz w:val="18"/>
                 <w:szCs w:val="18"/>
               </w:rPr>
-              <w:t xml:space="preserve">Elongated forms that break along short </w:t>
-            </w:r>
-            <w:r>
-              <w:rPr>
-                <w:rFonts w:ascii="Arial" w:hAnsi="Arial" w:cs="Arial"/>
-                <w:sz w:val="18"/>
-                <w:szCs w:val="18"/>
-              </w:rPr>
-              <w:t>parallelogram</w:t>
-            </w:r>
-            <w:r>
-              <w:rPr>
-                <w:rFonts w:ascii="Arial" w:hAnsi="Arial" w:cs="Arial"/>
-                <w:sz w:val="18"/>
-                <w:szCs w:val="18"/>
-              </w:rPr>
-              <w:t xml:space="preserve"> </w:t>
-            </w:r>
-            <w:r>
-              <w:rPr>
-                <w:rFonts w:ascii="Arial" w:hAnsi="Arial" w:cs="Arial"/>
-                <w:sz w:val="18"/>
-                <w:szCs w:val="18"/>
-              </w:rPr>
-              <w:t xml:space="preserve">cross </w:t>
-            </w:r>
-            <w:r>
-              <w:rPr>
-                <w:rFonts w:ascii="Arial" w:hAnsi="Arial" w:cs="Arial"/>
-                <w:sz w:val="18"/>
-                <w:szCs w:val="18"/>
-              </w:rPr>
-              <w:t>sections</w:t>
+              <w:t>Elongated forms that break along short parallelogram cross sections</w:t>
             </w:r>
           </w:p>
         </w:tc>
@@ -1981,7 +2091,7 @@
                 <w:szCs w:val="18"/>
               </w:rPr>
               <w:drawing>
-                <wp:anchor distT="0" distB="0" distL="114300" distR="114300" simplePos="0" relativeHeight="251665408" behindDoc="0" locked="0" layoutInCell="1" allowOverlap="1" wp14:anchorId="5A8FE018" wp14:editId="493B8ECD">
+                <wp:anchor distT="0" distB="0" distL="114300" distR="114300" simplePos="0" relativeHeight="251665408" behindDoc="0" locked="0" layoutInCell="1" allowOverlap="1" wp14:anchorId="5A8FE018" wp14:editId="53E8608D">
                   <wp:simplePos x="4176215" y="4817660"/>
                   <wp:positionH relativeFrom="margin">
                     <wp:posOffset>305435</wp:posOffset>
@@ -2052,15 +2162,7 @@
                 <w:sz w:val="18"/>
                 <w:szCs w:val="18"/>
               </w:rPr>
-              <w:t>amphibole</w:t>
-            </w:r>
-            <w:r>
-              <w:rPr>
-                <w:rFonts w:ascii="Arial" w:hAnsi="Arial" w:cs="Arial"/>
-                <w:sz w:val="18"/>
-                <w:szCs w:val="18"/>
-              </w:rPr>
-              <w:t xml:space="preserve"> (hornblende) 56° and 124°</w:t>
+              <w:t>amphibole (hornblende) 56° and 124°</w:t>
             </w:r>
           </w:p>
         </w:tc>
@@ -2089,9 +2191,17 @@
                 <w:szCs w:val="18"/>
               </w:rPr>
               <w:drawing>
-                <wp:inline distT="0" distB="0" distL="0" distR="0" wp14:anchorId="4893DA24" wp14:editId="085E8000">
-                  <wp:extent cx="1160798" cy="806978"/>
-                  <wp:effectExtent l="0" t="0" r="1270" b="0"/>
+                <wp:anchor distT="0" distB="0" distL="114300" distR="114300" simplePos="0" relativeHeight="251672576" behindDoc="1" locked="0" layoutInCell="1" allowOverlap="1" wp14:anchorId="4893DA24" wp14:editId="34E0E47B">
+                  <wp:simplePos x="5688330" y="4332605"/>
+                  <wp:positionH relativeFrom="margin">
+                    <wp:align>center</wp:align>
+                  </wp:positionH>
+                  <wp:positionV relativeFrom="margin">
+                    <wp:align>center</wp:align>
+                  </wp:positionV>
+                  <wp:extent cx="1000125" cy="694690"/>
+                  <wp:effectExtent l="0" t="0" r="9525" b="0"/>
+                  <wp:wrapSquare wrapText="bothSides"/>
                   <wp:docPr id="13" name="Picture 13" descr="A picture containing text, businesscard&#10;&#10;Description automatically generated"/>
                   <wp:cNvGraphicFramePr>
                     <a:graphicFrameLocks xmlns:a="http://schemas.openxmlformats.org/drawingml/2006/main" noChangeAspect="1"/>
@@ -2118,7 +2228,7 @@
                         <pic:spPr>
                           <a:xfrm>
                             <a:off x="0" y="0"/>
-                            <a:ext cx="1222071" cy="849575"/>
+                            <a:ext cx="1000125" cy="694690"/>
                           </a:xfrm>
                           <a:prstGeom prst="rect">
                             <a:avLst/>
@@ -2127,7 +2237,13 @@
                       </pic:pic>
                     </a:graphicData>
                   </a:graphic>
-                </wp:inline>
+                  <wp14:sizeRelH relativeFrom="margin">
+                    <wp14:pctWidth>0</wp14:pctWidth>
+                  </wp14:sizeRelH>
+                  <wp14:sizeRelV relativeFrom="margin">
+                    <wp14:pctHeight>0</wp14:pctHeight>
+                  </wp14:sizeRelV>
+                </wp:anchor>
               </w:drawing>
             </w:r>
           </w:p>
@@ -2135,7 +2251,7 @@
       </w:tr>
       <w:tr>
         <w:trPr>
-          <w:trHeight w:val="1296"/>
+          <w:trHeight w:val="1106"/>
         </w:trPr>
         <w:tc>
           <w:tcPr>
@@ -2160,15 +2276,7 @@
                 <w:sz w:val="18"/>
                 <w:szCs w:val="18"/>
               </w:rPr>
-              <w:t>3</w:t>
-            </w:r>
-            <w:r>
-              <w:rPr>
-                <w:rFonts w:ascii="Arial" w:hAnsi="Arial" w:cs="Arial"/>
-                <w:sz w:val="18"/>
-                <w:szCs w:val="18"/>
-              </w:rPr>
-              <w:t xml:space="preserve"> cleavage planes</w:t>
+              <w:t>3 cleavage planes</w:t>
             </w:r>
           </w:p>
           <w:p>
@@ -2269,17 +2377,25 @@
                 <w:szCs w:val="18"/>
               </w:rPr>
               <w:drawing>
-                <wp:anchor distT="0" distB="0" distL="114300" distR="114300" simplePos="0" relativeHeight="251666432" behindDoc="0" locked="0" layoutInCell="1" allowOverlap="1" wp14:anchorId="12FB6FFA" wp14:editId="6471C914">
-                  <wp:simplePos x="4176215" y="5404513"/>
+                <wp:anchor distT="0" distB="0" distL="114300" distR="114300" simplePos="0" relativeHeight="251666432" behindDoc="1" locked="0" layoutInCell="1" allowOverlap="1" wp14:anchorId="12FB6FFA" wp14:editId="7A00C2FF">
+                  <wp:simplePos x="4383405" y="5306695"/>
                   <wp:positionH relativeFrom="margin">
-                    <wp:posOffset>286385</wp:posOffset>
+                    <wp:posOffset>345440</wp:posOffset>
                   </wp:positionH>
                   <wp:positionV relativeFrom="margin">
-                    <wp:posOffset>26670</wp:posOffset>
+                    <wp:posOffset>60960</wp:posOffset>
                   </wp:positionV>
-                  <wp:extent cx="1022985" cy="678180"/>
-                  <wp:effectExtent l="0" t="0" r="5715" b="7620"/>
-                  <wp:wrapSquare wrapText="bothSides"/>
+                  <wp:extent cx="1019810" cy="675640"/>
+                  <wp:effectExtent l="0" t="0" r="8890" b="0"/>
+                  <wp:wrapTight wrapText="bothSides">
+                    <wp:wrapPolygon edited="0">
+                      <wp:start x="0" y="0"/>
+                      <wp:lineTo x="0" y="20707"/>
+                      <wp:lineTo x="21385" y="20707"/>
+                      <wp:lineTo x="21385" y="0"/>
+                      <wp:lineTo x="0" y="0"/>
+                    </wp:wrapPolygon>
+                  </wp:wrapTight>
                   <wp:docPr id="8" name="Picture 8"/>
                   <wp:cNvGraphicFramePr>
                     <a:graphicFrameLocks xmlns:a="http://schemas.openxmlformats.org/drawingml/2006/main" noChangeAspect="1"/>
@@ -2307,7 +2423,7 @@
                         <pic:spPr bwMode="auto">
                           <a:xfrm>
                             <a:off x="0" y="0"/>
-                            <a:ext cx="1022985" cy="678180"/>
+                            <a:ext cx="1019810" cy="675640"/>
                           </a:xfrm>
                           <a:prstGeom prst="rect">
                             <a:avLst/>
@@ -2369,9 +2485,32 @@
                 <w:szCs w:val="18"/>
               </w:rPr>
               <w:drawing>
-                <wp:inline distT="0" distB="0" distL="0" distR="0" wp14:anchorId="5157E4ED" wp14:editId="343E1EDB">
-                  <wp:extent cx="1160059" cy="930898"/>
-                  <wp:effectExtent l="0" t="0" r="2540" b="3175"/>
+                <wp:anchor distT="0" distB="0" distL="114300" distR="114300" simplePos="0" relativeHeight="251671552" behindDoc="1" locked="0" layoutInCell="1" allowOverlap="1" wp14:anchorId="5157E4ED" wp14:editId="76F8676D">
+                  <wp:simplePos x="0" y="0"/>
+                  <wp:positionH relativeFrom="margin">
+                    <wp:posOffset>153670</wp:posOffset>
+                  </wp:positionH>
+                  <wp:positionV relativeFrom="margin">
+                    <wp:posOffset>130810</wp:posOffset>
+                  </wp:positionV>
+                  <wp:extent cx="797560" cy="640080"/>
+                  <wp:effectExtent l="0" t="0" r="2540" b="7620"/>
+                  <wp:wrapTight wrapText="bothSides">
+                    <wp:wrapPolygon edited="0">
+                      <wp:start x="3611" y="0"/>
+                      <wp:lineTo x="0" y="9643"/>
+                      <wp:lineTo x="0" y="10929"/>
+                      <wp:lineTo x="3611" y="20571"/>
+                      <wp:lineTo x="3611" y="21214"/>
+                      <wp:lineTo x="13414" y="21214"/>
+                      <wp:lineTo x="17025" y="21214"/>
+                      <wp:lineTo x="17025" y="20571"/>
+                      <wp:lineTo x="21153" y="11571"/>
+                      <wp:lineTo x="21153" y="9643"/>
+                      <wp:lineTo x="16510" y="0"/>
+                      <wp:lineTo x="3611" y="0"/>
+                    </wp:wrapPolygon>
+                  </wp:wrapTight>
                   <wp:docPr id="14" name="Picture 14" descr="Shape&#10;&#10;Description automatically generated with medium confidence"/>
                   <wp:cNvGraphicFramePr>
                     <a:graphicFrameLocks xmlns:a="http://schemas.openxmlformats.org/drawingml/2006/main" noChangeAspect="1"/>
@@ -2398,7 +2537,7 @@
                         <pic:spPr>
                           <a:xfrm>
                             <a:off x="0" y="0"/>
-                            <a:ext cx="1203430" cy="965701"/>
+                            <a:ext cx="797560" cy="640080"/>
                           </a:xfrm>
                           <a:prstGeom prst="rect">
                             <a:avLst/>
@@ -2407,7 +2546,13 @@
                       </pic:pic>
                     </a:graphicData>
                   </a:graphic>
-                </wp:inline>
+                  <wp14:sizeRelH relativeFrom="margin">
+                    <wp14:pctWidth>0</wp14:pctWidth>
+                  </wp14:sizeRelH>
+                  <wp14:sizeRelV relativeFrom="margin">
+                    <wp14:pctHeight>0</wp14:pctHeight>
+                  </wp14:sizeRelV>
+                </wp:anchor>
               </w:drawing>
             </w:r>
           </w:p>
@@ -2461,15 +2606,7 @@
                 <w:sz w:val="18"/>
                 <w:szCs w:val="18"/>
               </w:rPr>
-              <w:t>Do not i</w:t>
-            </w:r>
-            <w:r>
-              <w:rPr>
-                <w:rFonts w:ascii="Arial" w:hAnsi="Arial" w:cs="Arial"/>
-                <w:sz w:val="18"/>
-                <w:szCs w:val="18"/>
-              </w:rPr>
-              <w:t>ntersect at 90°</w:t>
+              <w:t>Do not intersect at 90°</w:t>
             </w:r>
           </w:p>
         </w:tc>
@@ -2549,16 +2686,16 @@
                 <w:szCs w:val="18"/>
               </w:rPr>
               <w:drawing>
-                <wp:anchor distT="0" distB="0" distL="114300" distR="114300" simplePos="0" relativeHeight="251667456" behindDoc="0" locked="0" layoutInCell="1" allowOverlap="1" wp14:anchorId="4330C3E5" wp14:editId="722C5330">
+                <wp:anchor distT="0" distB="0" distL="114300" distR="114300" simplePos="0" relativeHeight="251667456" behindDoc="0" locked="0" layoutInCell="1" allowOverlap="1" wp14:anchorId="4330C3E5" wp14:editId="3726AA90">
                   <wp:simplePos x="4176215" y="6346209"/>
                   <wp:positionH relativeFrom="margin">
-                    <wp:posOffset>353695</wp:posOffset>
+                    <wp:posOffset>434975</wp:posOffset>
                   </wp:positionH>
                   <wp:positionV relativeFrom="margin">
-                    <wp:posOffset>31750</wp:posOffset>
+                    <wp:posOffset>31115</wp:posOffset>
                   </wp:positionV>
-                  <wp:extent cx="1050290" cy="814070"/>
-                  <wp:effectExtent l="0" t="0" r="0" b="5080"/>
+                  <wp:extent cx="795655" cy="617220"/>
+                  <wp:effectExtent l="0" t="0" r="4445" b="0"/>
                   <wp:wrapSquare wrapText="bothSides"/>
                   <wp:docPr id="9" name="Picture 9"/>
                   <wp:cNvGraphicFramePr>
@@ -2587,7 +2724,7 @@
                         <pic:spPr bwMode="auto">
                           <a:xfrm>
                             <a:off x="0" y="0"/>
-                            <a:ext cx="1050290" cy="814070"/>
+                            <a:ext cx="795655" cy="617220"/>
                           </a:xfrm>
                           <a:prstGeom prst="rect">
                             <a:avLst/>
@@ -2657,9 +2794,35 @@
                 <w:szCs w:val="18"/>
               </w:rPr>
               <w:drawing>
-                <wp:inline distT="0" distB="0" distL="0" distR="0" wp14:anchorId="56801F8A" wp14:editId="6950D137">
-                  <wp:extent cx="1323232" cy="859155"/>
-                  <wp:effectExtent l="0" t="0" r="0" b="0"/>
+                <wp:anchor distT="0" distB="0" distL="114300" distR="114300" simplePos="0" relativeHeight="251670528" behindDoc="1" locked="0" layoutInCell="1" allowOverlap="1" wp14:anchorId="56801F8A" wp14:editId="4905A445">
+                  <wp:simplePos x="5664200" y="6277610"/>
+                  <wp:positionH relativeFrom="margin">
+                    <wp:align>center</wp:align>
+                  </wp:positionH>
+                  <wp:positionV relativeFrom="margin">
+                    <wp:align>center</wp:align>
+                  </wp:positionV>
+                  <wp:extent cx="897890" cy="699135"/>
+                  <wp:effectExtent l="0" t="0" r="0" b="5715"/>
+                  <wp:wrapTight wrapText="bothSides">
+                    <wp:wrapPolygon edited="0">
+                      <wp:start x="19309" y="21600"/>
+                      <wp:lineTo x="21600" y="14537"/>
+                      <wp:lineTo x="21600" y="13360"/>
+                      <wp:lineTo x="19309" y="12183"/>
+                      <wp:lineTo x="14268" y="2766"/>
+                      <wp:lineTo x="5560" y="412"/>
+                      <wp:lineTo x="4186" y="412"/>
+                      <wp:lineTo x="1436" y="412"/>
+                      <wp:lineTo x="519" y="6886"/>
+                      <wp:lineTo x="519" y="9240"/>
+                      <wp:lineTo x="4644" y="12183"/>
+                      <wp:lineTo x="4186" y="16303"/>
+                      <wp:lineTo x="6935" y="18657"/>
+                      <wp:lineTo x="16559" y="21600"/>
+                      <wp:lineTo x="19309" y="21600"/>
+                    </wp:wrapPolygon>
+                  </wp:wrapTight>
                   <wp:docPr id="15" name="Picture 15"/>
                   <wp:cNvGraphicFramePr>
                     <a:graphicFrameLocks xmlns:a="http://schemas.openxmlformats.org/drawingml/2006/main" noChangeAspect="1"/>
@@ -2686,7 +2849,7 @@
                         <pic:spPr>
                           <a:xfrm rot="10800000" flipV="1">
                             <a:off x="0" y="0"/>
-                            <a:ext cx="1340989" cy="870684"/>
+                            <a:ext cx="897890" cy="699135"/>
                           </a:xfrm>
                           <a:prstGeom prst="rect">
                             <a:avLst/>
@@ -2695,7 +2858,13 @@
                       </pic:pic>
                     </a:graphicData>
                   </a:graphic>
-                </wp:inline>
+                  <wp14:sizeRelH relativeFrom="margin">
+                    <wp14:pctWidth>0</wp14:pctWidth>
+                  </wp14:sizeRelH>
+                  <wp14:sizeRelV relativeFrom="margin">
+                    <wp14:pctHeight>0</wp14:pctHeight>
+                  </wp14:sizeRelV>
+                </wp:anchor>
               </w:drawing>
             </w:r>
           </w:p>
@@ -2824,22 +2993,22 @@
             <w:r>
               <w:rPr>
                 <w:rFonts w:ascii="Arial" w:hAnsi="Arial" w:cs="Arial"/>
-                <w:sz w:val="18"/>
-                <w:szCs w:val="18"/>
-              </w:rPr>
-              <w:t>fluorite</w:t>
-            </w:r>
-            <w:r>
-              <w:rPr>
-                <w:rFonts w:ascii="Arial" w:hAnsi="Arial" w:cs="Arial"/>
                 <w:noProof/>
                 <w:sz w:val="18"/>
                 <w:szCs w:val="18"/>
               </w:rPr>
               <w:drawing>
-                <wp:inline distT="0" distB="0" distL="0" distR="0" wp14:anchorId="7B8454F8" wp14:editId="1EBCA801">
-                  <wp:extent cx="682056" cy="723065"/>
-                  <wp:effectExtent l="0" t="0" r="3810" b="1270"/>
+                <wp:anchor distT="0" distB="0" distL="114300" distR="114300" simplePos="0" relativeHeight="251675648" behindDoc="1" locked="0" layoutInCell="1" allowOverlap="1" wp14:anchorId="7B8454F8" wp14:editId="40095538">
+                  <wp:simplePos x="4596130" y="7161530"/>
+                  <wp:positionH relativeFrom="margin">
+                    <wp:align>center</wp:align>
+                  </wp:positionH>
+                  <wp:positionV relativeFrom="margin">
+                    <wp:align>center</wp:align>
+                  </wp:positionV>
+                  <wp:extent cx="705485" cy="748030"/>
+                  <wp:effectExtent l="0" t="0" r="0" b="0"/>
+                  <wp:wrapSquare wrapText="bothSides"/>
                   <wp:docPr id="6" name="Picture 6"/>
                   <wp:cNvGraphicFramePr>
                     <a:graphicFrameLocks xmlns:a="http://schemas.openxmlformats.org/drawingml/2006/main" noChangeAspect="1"/>
@@ -2867,216 +3036,7 @@
                         <pic:spPr bwMode="auto">
                           <a:xfrm>
                             <a:off x="0" y="0"/>
-                            <a:ext cx="707703" cy="750254"/>
-                          </a:xfrm>
-                          <a:prstGeom prst="rect">
-                            <a:avLst/>
-                          </a:prstGeom>
-                          <a:noFill/>
-                          <a:ln>
-                            <a:noFill/>
-                          </a:ln>
-                          <a:extLst>
-                            <a:ext uri="{53640926-AAD7-44D8-BBD7-CCE9431645EC}">
-                              <a14:shadowObscured xmlns:a14="http://schemas.microsoft.com/office/drawing/2010/main"/>
-                            </a:ext>
-                          </a:extLst>
-                        </pic:spPr>
-                      </pic:pic>
-                    </a:graphicData>
-                  </a:graphic>
-                </wp:inline>
-              </w:drawing>
-            </w:r>
-          </w:p>
-        </w:tc>
-        <w:tc>
-          <w:tcPr>
-            <w:tcW w:w="0" w:type="auto"/>
-            <w:vAlign w:val="center"/>
-          </w:tcPr>
-          <w:p>
-            <w:pPr>
-              <w:pStyle w:val="BodyText"/>
-              <w:spacing w:line="259" w:lineRule="auto"/>
-              <w:ind w:left="77" w:right="356"/>
-              <w:jc w:val="center"/>
-              <w:rPr>
-                <w:rFonts w:ascii="Arial" w:hAnsi="Arial" w:cs="Arial"/>
-                <w:sz w:val="18"/>
-                <w:szCs w:val="18"/>
-              </w:rPr>
-            </w:pPr>
-          </w:p>
-        </w:tc>
-      </w:tr>
-      <w:tr>
-        <w:trPr>
-          <w:trHeight w:val="1296"/>
-        </w:trPr>
-        <w:tc>
-          <w:tcPr>
-            <w:tcW w:w="2305" w:type="dxa"/>
-            <w:vAlign w:val="center"/>
-          </w:tcPr>
-          <w:p>
-            <w:pPr>
-              <w:pStyle w:val="BodyText"/>
-              <w:spacing w:line="259" w:lineRule="auto"/>
-              <w:ind w:left="141" w:right="356"/>
-              <w:jc w:val="center"/>
-              <w:rPr>
-                <w:rFonts w:ascii="Arial" w:hAnsi="Arial" w:cs="Arial"/>
-                <w:sz w:val="18"/>
-                <w:szCs w:val="18"/>
-              </w:rPr>
-            </w:pPr>
-            <w:r>
-              <w:rPr>
-                <w:rFonts w:ascii="Arial" w:hAnsi="Arial" w:cs="Arial"/>
-                <w:sz w:val="18"/>
-                <w:szCs w:val="18"/>
-              </w:rPr>
-              <w:t>6 cleavage planes</w:t>
-            </w:r>
-          </w:p>
-          <w:p>
-            <w:pPr>
-              <w:pStyle w:val="BodyText"/>
-              <w:spacing w:line="259" w:lineRule="auto"/>
-              <w:ind w:left="141" w:right="356"/>
-              <w:jc w:val="center"/>
-              <w:rPr>
-                <w:rFonts w:ascii="Arial" w:hAnsi="Arial" w:cs="Arial"/>
-                <w:sz w:val="18"/>
-                <w:szCs w:val="18"/>
-              </w:rPr>
-            </w:pPr>
-            <w:r>
-              <w:rPr>
-                <w:rFonts w:ascii="Arial" w:hAnsi="Arial" w:cs="Arial"/>
-                <w:sz w:val="18"/>
-                <w:szCs w:val="18"/>
-              </w:rPr>
-              <w:t>Intersect at 60° and 120°</w:t>
-            </w:r>
-          </w:p>
-        </w:tc>
-        <w:tc>
-          <w:tcPr>
-            <w:tcW w:w="2430" w:type="dxa"/>
-            <w:vAlign w:val="center"/>
-          </w:tcPr>
-          <w:p>
-            <w:pPr>
-              <w:pStyle w:val="BodyText"/>
-              <w:spacing w:line="259" w:lineRule="auto"/>
-              <w:ind w:left="168" w:right="174"/>
-              <w:jc w:val="center"/>
-              <w:rPr>
-                <w:rFonts w:ascii="Arial" w:hAnsi="Arial" w:cs="Arial"/>
-                <w:b/>
-                <w:bCs/>
-                <w:sz w:val="18"/>
-                <w:szCs w:val="18"/>
-              </w:rPr>
-            </w:pPr>
-            <w:r>
-              <w:rPr>
-                <w:rFonts w:ascii="Arial" w:hAnsi="Arial" w:cs="Arial"/>
-                <w:b/>
-                <w:bCs/>
-                <w:sz w:val="18"/>
-                <w:szCs w:val="18"/>
-              </w:rPr>
-              <w:t>Dodecahedral cleavage</w:t>
-            </w:r>
-          </w:p>
-          <w:p>
-            <w:pPr>
-              <w:pStyle w:val="BodyText"/>
-              <w:spacing w:line="259" w:lineRule="auto"/>
-              <w:ind w:left="168" w:right="174"/>
-              <w:jc w:val="center"/>
-              <w:rPr>
-                <w:rFonts w:ascii="Arial" w:hAnsi="Arial" w:cs="Arial"/>
-                <w:sz w:val="18"/>
-                <w:szCs w:val="18"/>
-              </w:rPr>
-            </w:pPr>
-            <w:r>
-              <w:rPr>
-                <w:rFonts w:ascii="Arial" w:hAnsi="Arial" w:cs="Arial"/>
-                <w:sz w:val="18"/>
-                <w:szCs w:val="18"/>
-              </w:rPr>
-              <w:t>Shapes made of dodecahedrons and parts of dodecahedrons</w:t>
-            </w:r>
-          </w:p>
-        </w:tc>
-        <w:tc>
-          <w:tcPr>
-            <w:tcW w:w="2761" w:type="dxa"/>
-            <w:vAlign w:val="bottom"/>
-          </w:tcPr>
-          <w:p>
-            <w:pPr>
-              <w:pStyle w:val="BodyText"/>
-              <w:spacing w:line="259" w:lineRule="auto"/>
-              <w:ind w:left="273" w:right="356"/>
-              <w:rPr>
-                <w:rFonts w:ascii="Arial" w:hAnsi="Arial" w:cs="Arial"/>
-                <w:sz w:val="18"/>
-                <w:szCs w:val="18"/>
-              </w:rPr>
-            </w:pPr>
-            <w:r>
-              <w:rPr>
-                <w:rFonts w:ascii="Arial" w:hAnsi="Arial" w:cs="Arial"/>
-                <w:noProof/>
-                <w:sz w:val="18"/>
-                <w:szCs w:val="18"/>
-              </w:rPr>
-              <w:drawing>
-                <wp:anchor distT="0" distB="0" distL="114300" distR="114300" simplePos="0" relativeHeight="251668480" behindDoc="0" locked="0" layoutInCell="1" allowOverlap="1" wp14:anchorId="119200C4" wp14:editId="7FB07F52">
-                  <wp:simplePos x="4179238" y="8229600"/>
-                  <wp:positionH relativeFrom="margin">
-                    <wp:posOffset>262255</wp:posOffset>
-                  </wp:positionH>
-                  <wp:positionV relativeFrom="margin">
-                    <wp:posOffset>54610</wp:posOffset>
-                  </wp:positionV>
-                  <wp:extent cx="1147445" cy="716915"/>
-                  <wp:effectExtent l="0" t="0" r="0" b="6985"/>
-                  <wp:wrapSquare wrapText="bothSides"/>
-                  <wp:docPr id="10" name="Picture 10"/>
-                  <wp:cNvGraphicFramePr>
-                    <a:graphicFrameLocks xmlns:a="http://schemas.openxmlformats.org/drawingml/2006/main" noChangeAspect="1"/>
-                  </wp:cNvGraphicFramePr>
-                  <a:graphic xmlns:a="http://schemas.openxmlformats.org/drawingml/2006/main">
-                    <a:graphicData uri="http://schemas.openxmlformats.org/drawingml/2006/picture">
-                      <pic:pic xmlns:pic="http://schemas.openxmlformats.org/drawingml/2006/picture">
-                        <pic:nvPicPr>
-                          <pic:cNvPr id="0" name="Picture 10"/>
-                          <pic:cNvPicPr>
-                            <a:picLocks noChangeAspect="1" noChangeArrowheads="1"/>
-                          </pic:cNvPicPr>
-                        </pic:nvPicPr>
-                        <pic:blipFill rotWithShape="1">
-                          <a:blip r:embed="rId20" cstate="print">
-                            <a:extLst>
-                              <a:ext uri="{28A0092B-C50C-407E-A947-70E740481C1C}">
-                                <a14:useLocalDpi xmlns:a14="http://schemas.microsoft.com/office/drawing/2010/main" val="0"/>
-                              </a:ext>
-                            </a:extLst>
-                          </a:blip>
-                          <a:srcRect l="23987" t="16461" r="24025" b="17387"/>
-                          <a:stretch/>
-                        </pic:blipFill>
-                        <pic:spPr bwMode="auto">
-                          <a:xfrm>
-                            <a:off x="0" y="0"/>
-                            <a:ext cx="1147445" cy="716915"/>
+                            <a:ext cx="705485" cy="748030"/>
                           </a:xfrm>
                           <a:prstGeom prst="rect">
                             <a:avLst/>
@@ -3109,7 +3069,7 @@
                 <w:sz w:val="18"/>
                 <w:szCs w:val="18"/>
               </w:rPr>
-              <w:t>sphalerite</w:t>
+              <w:t>fluorite</w:t>
             </w:r>
           </w:p>
         </w:tc>
@@ -3122,8 +3082,7 @@
             <w:pPr>
               <w:pStyle w:val="BodyText"/>
               <w:spacing w:line="259" w:lineRule="auto"/>
-              <w:ind w:left="77" w:right="356"/>
-              <w:jc w:val="center"/>
+              <w:ind w:right="356"/>
               <w:rPr>
                 <w:rFonts w:ascii="Arial" w:hAnsi="Arial" w:cs="Arial"/>
                 <w:sz w:val="18"/>
@@ -3134,22 +3093,29 @@
               <w:rPr>
                 <w:rFonts w:ascii="Arial" w:hAnsi="Arial" w:cs="Arial"/>
                 <w:noProof/>
-                <w:sz w:val="18"/>
-                <w:szCs w:val="18"/>
+                <w:sz w:val="20"/>
               </w:rPr>
               <w:drawing>
-                <wp:anchor distT="0" distB="0" distL="114300" distR="114300" simplePos="0" relativeHeight="251669504" behindDoc="0" locked="0" layoutInCell="1" allowOverlap="1" wp14:anchorId="636399ED" wp14:editId="3685DD11">
-                  <wp:simplePos x="0" y="0"/>
+                <wp:anchor distT="0" distB="0" distL="114300" distR="114300" simplePos="0" relativeHeight="251660288" behindDoc="1" locked="0" layoutInCell="1" allowOverlap="1" wp14:anchorId="033F066B" wp14:editId="652823D6">
+                  <wp:simplePos x="5958840" y="7161530"/>
                   <wp:positionH relativeFrom="margin">
-                    <wp:posOffset>300990</wp:posOffset>
+                    <wp:posOffset>167640</wp:posOffset>
                   </wp:positionH>
                   <wp:positionV relativeFrom="margin">
-                    <wp:posOffset>4445</wp:posOffset>
+                    <wp:posOffset>-17145</wp:posOffset>
                   </wp:positionV>
-                  <wp:extent cx="836295" cy="832485"/>
-                  <wp:effectExtent l="0" t="0" r="1905" b="5715"/>
-                  <wp:wrapSquare wrapText="bothSides"/>
-                  <wp:docPr id="16" name="Picture 16"/>
+                  <wp:extent cx="748030" cy="795020"/>
+                  <wp:effectExtent l="0" t="0" r="0" b="5080"/>
+                  <wp:wrapTight wrapText="bothSides">
+                    <wp:wrapPolygon edited="0">
+                      <wp:start x="0" y="0"/>
+                      <wp:lineTo x="0" y="21220"/>
+                      <wp:lineTo x="20903" y="21220"/>
+                      <wp:lineTo x="20903" y="0"/>
+                      <wp:lineTo x="0" y="0"/>
+                    </wp:wrapPolygon>
+                  </wp:wrapTight>
+                  <wp:docPr id="19" name="image23.jpeg" descr="Diagram&#10;&#10;Description automatically generated"/>
                   <wp:cNvGraphicFramePr>
                     <a:graphicFrameLocks xmlns:a="http://schemas.openxmlformats.org/drawingml/2006/main" noChangeAspect="1"/>
                   </wp:cNvGraphicFramePr>
@@ -3157,7 +3123,208 @@
                     <a:graphicData uri="http://schemas.openxmlformats.org/drawingml/2006/picture">
                       <pic:pic xmlns:pic="http://schemas.openxmlformats.org/drawingml/2006/picture">
                         <pic:nvPicPr>
-                          <pic:cNvPr id="0" name="Picture 11"/>
+                          <pic:cNvPr id="19" name="image23.jpeg" descr="Diagram&#10;&#10;Description automatically generated"/>
+                          <pic:cNvPicPr/>
+                        </pic:nvPicPr>
+                        <pic:blipFill rotWithShape="1">
+                          <a:blip r:embed="rId20" cstate="print">
+                            <a:extLst>
+                              <a:ext uri="{28A0092B-C50C-407E-A947-70E740481C1C}">
+                                <a14:useLocalDpi xmlns:a14="http://schemas.microsoft.com/office/drawing/2010/main" val="0"/>
+                              </a:ext>
+                            </a:extLst>
+                          </a:blip>
+                          <a:srcRect l="78911" t="74074" r="7296" b="14795"/>
+                          <a:stretch/>
+                        </pic:blipFill>
+                        <pic:spPr bwMode="auto">
+                          <a:xfrm>
+                            <a:off x="0" y="0"/>
+                            <a:ext cx="748030" cy="795020"/>
+                          </a:xfrm>
+                          <a:prstGeom prst="rect">
+                            <a:avLst/>
+                          </a:prstGeom>
+                          <a:ln>
+                            <a:noFill/>
+                          </a:ln>
+                          <a:extLst>
+                            <a:ext uri="{53640926-AAD7-44D8-BBD7-CCE9431645EC}">
+                              <a14:shadowObscured xmlns:a14="http://schemas.microsoft.com/office/drawing/2010/main"/>
+                            </a:ext>
+                          </a:extLst>
+                        </pic:spPr>
+                      </pic:pic>
+                    </a:graphicData>
+                  </a:graphic>
+                  <wp14:sizeRelH relativeFrom="margin">
+                    <wp14:pctWidth>0</wp14:pctWidth>
+                  </wp14:sizeRelH>
+                  <wp14:sizeRelV relativeFrom="margin">
+                    <wp14:pctHeight>0</wp14:pctHeight>
+                  </wp14:sizeRelV>
+                </wp:anchor>
+              </w:drawing>
+            </w:r>
+          </w:p>
+        </w:tc>
+      </w:tr>
+      <w:tr>
+        <w:trPr>
+          <w:trHeight w:val="1232"/>
+        </w:trPr>
+        <w:tc>
+          <w:tcPr>
+            <w:tcW w:w="2305" w:type="dxa"/>
+            <w:vAlign w:val="center"/>
+          </w:tcPr>
+          <w:p>
+            <w:pPr>
+              <w:pStyle w:val="BodyText"/>
+              <w:spacing w:line="259" w:lineRule="auto"/>
+              <w:ind w:left="141" w:right="356"/>
+              <w:jc w:val="center"/>
+              <w:rPr>
+                <w:rFonts w:ascii="Arial" w:hAnsi="Arial" w:cs="Arial"/>
+                <w:sz w:val="18"/>
+                <w:szCs w:val="18"/>
+              </w:rPr>
+            </w:pPr>
+            <w:r>
+              <w:rPr>
+                <w:rFonts w:ascii="Arial" w:hAnsi="Arial" w:cs="Arial"/>
+                <w:sz w:val="18"/>
+                <w:szCs w:val="18"/>
+              </w:rPr>
+              <w:t>6 cleavage planes</w:t>
+            </w:r>
+          </w:p>
+          <w:p>
+            <w:pPr>
+              <w:pStyle w:val="BodyText"/>
+              <w:spacing w:line="259" w:lineRule="auto"/>
+              <w:ind w:left="141" w:right="356"/>
+              <w:jc w:val="center"/>
+              <w:rPr>
+                <w:rFonts w:ascii="Arial" w:hAnsi="Arial" w:cs="Arial"/>
+                <w:sz w:val="18"/>
+                <w:szCs w:val="18"/>
+              </w:rPr>
+            </w:pPr>
+            <w:r>
+              <w:rPr>
+                <w:rFonts w:ascii="Arial" w:hAnsi="Arial" w:cs="Arial"/>
+                <w:sz w:val="18"/>
+                <w:szCs w:val="18"/>
+              </w:rPr>
+              <w:t>Intersect at 60° and 120°</w:t>
+            </w:r>
+          </w:p>
+        </w:tc>
+        <w:tc>
+          <w:tcPr>
+            <w:tcW w:w="2430" w:type="dxa"/>
+            <w:vAlign w:val="center"/>
+          </w:tcPr>
+          <w:p>
+            <w:pPr>
+              <w:pStyle w:val="BodyText"/>
+              <w:spacing w:line="259" w:lineRule="auto"/>
+              <w:ind w:left="168" w:right="174"/>
+              <w:jc w:val="center"/>
+              <w:rPr>
+                <w:rFonts w:ascii="Arial" w:hAnsi="Arial" w:cs="Arial"/>
+                <w:b/>
+                <w:bCs/>
+                <w:sz w:val="18"/>
+                <w:szCs w:val="18"/>
+              </w:rPr>
+            </w:pPr>
+            <w:r>
+              <w:rPr>
+                <w:rFonts w:ascii="Arial" w:hAnsi="Arial" w:cs="Arial"/>
+                <w:b/>
+                <w:bCs/>
+                <w:sz w:val="18"/>
+                <w:szCs w:val="18"/>
+              </w:rPr>
+              <w:t>Dodecahedral cleavage</w:t>
+            </w:r>
+          </w:p>
+          <w:p>
+            <w:pPr>
+              <w:pStyle w:val="BodyText"/>
+              <w:spacing w:line="259" w:lineRule="auto"/>
+              <w:ind w:left="168" w:right="174"/>
+              <w:jc w:val="center"/>
+              <w:rPr>
+                <w:rFonts w:ascii="Arial" w:hAnsi="Arial" w:cs="Arial"/>
+                <w:sz w:val="18"/>
+                <w:szCs w:val="18"/>
+              </w:rPr>
+            </w:pPr>
+            <w:r>
+              <w:rPr>
+                <w:rFonts w:ascii="Arial" w:hAnsi="Arial" w:cs="Arial"/>
+                <w:sz w:val="18"/>
+                <w:szCs w:val="18"/>
+              </w:rPr>
+              <w:t>Shapes made of dodecahedrons and parts of dodecahedrons</w:t>
+            </w:r>
+          </w:p>
+        </w:tc>
+        <w:tc>
+          <w:tcPr>
+            <w:tcW w:w="2761" w:type="dxa"/>
+            <w:vAlign w:val="bottom"/>
+          </w:tcPr>
+          <w:p>
+            <w:pPr>
+              <w:pStyle w:val="BodyText"/>
+              <w:spacing w:line="259" w:lineRule="auto"/>
+              <w:ind w:left="273" w:right="356"/>
+              <w:rPr>
+                <w:rFonts w:ascii="Arial" w:hAnsi="Arial" w:cs="Arial"/>
+                <w:sz w:val="18"/>
+                <w:szCs w:val="18"/>
+              </w:rPr>
+            </w:pPr>
+            <w:r>
+              <w:rPr>
+                <w:rFonts w:ascii="Arial" w:hAnsi="Arial" w:cs="Arial"/>
+                <w:noProof/>
+                <w:sz w:val="18"/>
+                <w:szCs w:val="18"/>
+              </w:rPr>
+              <w:drawing>
+                <wp:anchor distT="0" distB="0" distL="114300" distR="114300" simplePos="0" relativeHeight="251668480" behindDoc="1" locked="0" layoutInCell="1" allowOverlap="1" wp14:anchorId="119200C4" wp14:editId="1E262491">
+                  <wp:simplePos x="0" y="0"/>
+                  <wp:positionH relativeFrom="margin">
+                    <wp:posOffset>441960</wp:posOffset>
+                  </wp:positionH>
+                  <wp:positionV relativeFrom="margin">
+                    <wp:posOffset>-146685</wp:posOffset>
+                  </wp:positionV>
+                  <wp:extent cx="901700" cy="563245"/>
+                  <wp:effectExtent l="0" t="0" r="0" b="8255"/>
+                  <wp:wrapTight wrapText="bothSides">
+                    <wp:wrapPolygon edited="0">
+                      <wp:start x="0" y="0"/>
+                      <wp:lineTo x="0" y="21186"/>
+                      <wp:lineTo x="20992" y="21186"/>
+                      <wp:lineTo x="20992" y="0"/>
+                      <wp:lineTo x="0" y="0"/>
+                    </wp:wrapPolygon>
+                  </wp:wrapTight>
+                  <wp:docPr id="10" name="Picture 10"/>
+                  <wp:cNvGraphicFramePr>
+                    <a:graphicFrameLocks xmlns:a="http://schemas.openxmlformats.org/drawingml/2006/main" noChangeAspect="1"/>
+                  </wp:cNvGraphicFramePr>
+                  <a:graphic xmlns:a="http://schemas.openxmlformats.org/drawingml/2006/main">
+                    <a:graphicData uri="http://schemas.openxmlformats.org/drawingml/2006/picture">
+                      <pic:pic xmlns:pic="http://schemas.openxmlformats.org/drawingml/2006/picture">
+                        <pic:nvPicPr>
+                          <pic:cNvPr id="0" name="Picture 10"/>
                           <pic:cNvPicPr>
                             <a:picLocks noChangeAspect="1" noChangeArrowheads="1"/>
                           </pic:cNvPicPr>
@@ -3170,13 +3337,13 @@
                               </a:ext>
                             </a:extLst>
                           </a:blip>
-                          <a:srcRect t="-9299"/>
+                          <a:srcRect l="23987" t="16461" r="24025" b="17387"/>
                           <a:stretch/>
                         </pic:blipFill>
                         <pic:spPr bwMode="auto">
                           <a:xfrm>
                             <a:off x="0" y="0"/>
-                            <a:ext cx="836295" cy="832485"/>
+                            <a:ext cx="901700" cy="563245"/>
                           </a:xfrm>
                           <a:prstGeom prst="rect">
                             <a:avLst/>
@@ -3203,6 +3370,106 @@
                 </wp:anchor>
               </w:drawing>
             </w:r>
+            <w:r>
+              <w:rPr>
+                <w:rFonts w:ascii="Arial" w:hAnsi="Arial" w:cs="Arial"/>
+                <w:sz w:val="18"/>
+                <w:szCs w:val="18"/>
+              </w:rPr>
+              <w:t>sphalerite</w:t>
+            </w:r>
+          </w:p>
+        </w:tc>
+        <w:tc>
+          <w:tcPr>
+            <w:tcW w:w="0" w:type="auto"/>
+            <w:vAlign w:val="center"/>
+          </w:tcPr>
+          <w:p>
+            <w:pPr>
+              <w:pStyle w:val="BodyText"/>
+              <w:spacing w:line="259" w:lineRule="auto"/>
+              <w:ind w:left="77" w:right="356"/>
+              <w:jc w:val="center"/>
+              <w:rPr>
+                <w:rFonts w:ascii="Arial" w:hAnsi="Arial" w:cs="Arial"/>
+                <w:sz w:val="18"/>
+                <w:szCs w:val="18"/>
+              </w:rPr>
+            </w:pPr>
+            <w:r>
+              <w:rPr>
+                <w:rFonts w:ascii="Arial" w:hAnsi="Arial" w:cs="Arial"/>
+                <w:noProof/>
+                <w:sz w:val="18"/>
+                <w:szCs w:val="18"/>
+              </w:rPr>
+              <w:drawing>
+                <wp:anchor distT="0" distB="0" distL="114300" distR="114300" simplePos="0" relativeHeight="251669504" behindDoc="1" locked="0" layoutInCell="1" allowOverlap="1" wp14:anchorId="636399ED" wp14:editId="7E2DA45C">
+                  <wp:simplePos x="6014085" y="926465"/>
+                  <wp:positionH relativeFrom="margin">
+                    <wp:posOffset>128905</wp:posOffset>
+                  </wp:positionH>
+                  <wp:positionV relativeFrom="margin">
+                    <wp:posOffset>0</wp:posOffset>
+                  </wp:positionV>
+                  <wp:extent cx="717550" cy="714375"/>
+                  <wp:effectExtent l="0" t="0" r="6350" b="9525"/>
+                  <wp:wrapSquare wrapText="bothSides"/>
+                  <wp:docPr id="16" name="Picture 16"/>
+                  <wp:cNvGraphicFramePr>
+                    <a:graphicFrameLocks xmlns:a="http://schemas.openxmlformats.org/drawingml/2006/main" noChangeAspect="1"/>
+                  </wp:cNvGraphicFramePr>
+                  <a:graphic xmlns:a="http://schemas.openxmlformats.org/drawingml/2006/main">
+                    <a:graphicData uri="http://schemas.openxmlformats.org/drawingml/2006/picture">
+                      <pic:pic xmlns:pic="http://schemas.openxmlformats.org/drawingml/2006/picture">
+                        <pic:nvPicPr>
+                          <pic:cNvPr id="0" name="Picture 11"/>
+                          <pic:cNvPicPr>
+                            <a:picLocks noChangeAspect="1" noChangeArrowheads="1"/>
+                          </pic:cNvPicPr>
+                        </pic:nvPicPr>
+                        <pic:blipFill rotWithShape="1">
+                          <a:blip r:embed="rId22" cstate="print">
+                            <a:extLst>
+                              <a:ext uri="{28A0092B-C50C-407E-A947-70E740481C1C}">
+                                <a14:useLocalDpi xmlns:a14="http://schemas.microsoft.com/office/drawing/2010/main" val="0"/>
+                              </a:ext>
+                            </a:extLst>
+                          </a:blip>
+                          <a:srcRect t="-9299"/>
+                          <a:stretch/>
+                        </pic:blipFill>
+                        <pic:spPr bwMode="auto">
+                          <a:xfrm>
+                            <a:off x="0" y="0"/>
+                            <a:ext cx="717550" cy="714375"/>
+                          </a:xfrm>
+                          <a:prstGeom prst="rect">
+                            <a:avLst/>
+                          </a:prstGeom>
+                          <a:noFill/>
+                          <a:ln>
+                            <a:noFill/>
+                          </a:ln>
+                          <a:extLst>
+                            <a:ext uri="{53640926-AAD7-44D8-BBD7-CCE9431645EC}">
+                              <a14:shadowObscured xmlns:a14="http://schemas.microsoft.com/office/drawing/2010/main"/>
+                            </a:ext>
+                          </a:extLst>
+                        </pic:spPr>
+                      </pic:pic>
+                    </a:graphicData>
+                  </a:graphic>
+                  <wp14:sizeRelH relativeFrom="margin">
+                    <wp14:pctWidth>0</wp14:pctWidth>
+                  </wp14:sizeRelH>
+                  <wp14:sizeRelV relativeFrom="margin">
+                    <wp14:pctHeight>0</wp14:pctHeight>
+                  </wp14:sizeRelV>
+                </wp:anchor>
+              </w:drawing>
+            </w:r>
           </w:p>
         </w:tc>
       </w:tr>
@@ -3211,92 +3478,7 @@
       <w:pPr>
         <w:pStyle w:val="BodyText"/>
         <w:spacing w:line="259" w:lineRule="auto"/>
-        <w:ind w:left="120" w:right="356"/>
-        <w:jc w:val="both"/>
-        <w:rPr>
-          <w:rFonts w:ascii="Arial" w:hAnsi="Arial" w:cs="Arial"/>
-        </w:rPr>
-      </w:pPr>
-    </w:p>
-    <w:p>
-      <w:pPr>
-        <w:pStyle w:val="BodyText"/>
-        <w:spacing w:line="259" w:lineRule="auto"/>
         <w:ind w:left="120" w:right="456"/>
-        <w:jc w:val="both"/>
-        <w:rPr>
-          <w:rFonts w:ascii="Arial" w:hAnsi="Arial" w:cs="Arial"/>
-          <w:sz w:val="20"/>
-        </w:rPr>
-      </w:pPr>
-      <w:commentRangeStart w:id="1"/>
-      <w:r>
-        <w:rPr>
-          <w:rFonts w:ascii="Arial" w:hAnsi="Arial" w:cs="Arial"/>
-          <w:noProof/>
-          <w:sz w:val="20"/>
-        </w:rPr>
-        <w:drawing>
-          <wp:anchor distT="0" distB="0" distL="114300" distR="114300" simplePos="0" relativeHeight="251660288" behindDoc="0" locked="0" layoutInCell="1" allowOverlap="1" wp14:anchorId="033F066B" wp14:editId="23E5D60B">
-            <wp:simplePos x="0" y="0"/>
-            <wp:positionH relativeFrom="column">
-              <wp:posOffset>205740</wp:posOffset>
-            </wp:positionH>
-            <wp:positionV relativeFrom="paragraph">
-              <wp:posOffset>635</wp:posOffset>
-            </wp:positionV>
-            <wp:extent cx="5739856" cy="7556373"/>
-            <wp:effectExtent l="0" t="0" r="0" b="0"/>
-            <wp:wrapTopAndBottom/>
-            <wp:docPr id="19" name="image23.jpeg" descr="Diagram&#10;&#10;Description automatically generated"/>
-            <wp:cNvGraphicFramePr>
-              <a:graphicFrameLocks xmlns:a="http://schemas.openxmlformats.org/drawingml/2006/main" noChangeAspect="1"/>
-            </wp:cNvGraphicFramePr>
-            <a:graphic xmlns:a="http://schemas.openxmlformats.org/drawingml/2006/main">
-              <a:graphicData uri="http://schemas.openxmlformats.org/drawingml/2006/picture">
-                <pic:pic xmlns:pic="http://schemas.openxmlformats.org/drawingml/2006/picture">
-                  <pic:nvPicPr>
-                    <pic:cNvPr id="19" name="image23.jpeg" descr="Diagram&#10;&#10;Description automatically generated"/>
-                    <pic:cNvPicPr/>
-                  </pic:nvPicPr>
-                  <pic:blipFill>
-                    <a:blip r:embed="rId22" cstate="print">
-                      <a:extLst>
-                        <a:ext uri="{28A0092B-C50C-407E-A947-70E740481C1C}">
-                          <a14:useLocalDpi xmlns:a14="http://schemas.microsoft.com/office/drawing/2010/main" val="0"/>
-                        </a:ext>
-                      </a:extLst>
-                    </a:blip>
-                    <a:stretch>
-                      <a:fillRect/>
-                    </a:stretch>
-                  </pic:blipFill>
-                  <pic:spPr>
-                    <a:xfrm>
-                      <a:off x="0" y="0"/>
-                      <a:ext cx="5739856" cy="7556373"/>
-                    </a:xfrm>
-                    <a:prstGeom prst="rect">
-                      <a:avLst/>
-                    </a:prstGeom>
-                  </pic:spPr>
-                </pic:pic>
-              </a:graphicData>
-            </a:graphic>
-          </wp:anchor>
-        </w:drawing>
-      </w:r>
-      <w:commentRangeEnd w:id="1"/>
-      <w:r>
-        <w:rPr>
-          <w:rStyle w:val="CommentReference"/>
-        </w:rPr>
-        <w:commentReference w:id="1"/>
-      </w:r>
-    </w:p>
-    <w:p>
-      <w:pPr>
-        <w:ind w:left="120"/>
         <w:jc w:val="both"/>
         <w:rPr>
           <w:rFonts w:ascii="Arial" w:hAnsi="Arial" w:cs="Arial"/>
@@ -3357,153 +3539,6 @@
         <w:rPr>
           <w:rFonts w:ascii="Arial" w:hAnsi="Arial" w:cs="Arial"/>
           <w:sz w:val="20"/>
-        </w:rPr>
-      </w:pPr>
-    </w:p>
-    <w:p>
-      <w:pPr>
-        <w:pStyle w:val="BodyText"/>
-        <w:jc w:val="both"/>
-        <w:rPr>
-          <w:rFonts w:ascii="Arial" w:hAnsi="Arial" w:cs="Arial"/>
-          <w:sz w:val="10"/>
-        </w:rPr>
-      </w:pPr>
-    </w:p>
-    <w:p>
-      <w:pPr>
-        <w:ind w:left="120"/>
-        <w:jc w:val="both"/>
-        <w:rPr>
-          <w:rFonts w:ascii="Arial" w:hAnsi="Arial" w:cs="Arial"/>
-          <w:sz w:val="18"/>
-        </w:rPr>
-      </w:pPr>
-      <w:commentRangeStart w:id="2"/>
-      <w:r>
-        <w:rPr>
-          <w:rFonts w:ascii="Arial" w:hAnsi="Arial" w:cs="Arial"/>
-          <w:noProof/>
-          <w:sz w:val="20"/>
-        </w:rPr>
-        <w:drawing>
-          <wp:anchor distT="0" distB="0" distL="114300" distR="114300" simplePos="0" relativeHeight="251661312" behindDoc="0" locked="0" layoutInCell="1" allowOverlap="1" wp14:anchorId="43512D0E" wp14:editId="1C3A4063">
-            <wp:simplePos x="0" y="0"/>
-            <wp:positionH relativeFrom="column">
-              <wp:posOffset>388620</wp:posOffset>
-            </wp:positionH>
-            <wp:positionV relativeFrom="paragraph">
-              <wp:posOffset>123190</wp:posOffset>
-            </wp:positionV>
-            <wp:extent cx="5161787" cy="7406640"/>
-            <wp:effectExtent l="0" t="0" r="0" b="0"/>
-            <wp:wrapTopAndBottom/>
-            <wp:docPr id="21" name="image24.png" descr="Diagram&#10;&#10;Description automatically generated"/>
-            <wp:cNvGraphicFramePr>
-              <a:graphicFrameLocks xmlns:a="http://schemas.openxmlformats.org/drawingml/2006/main" noChangeAspect="1"/>
-            </wp:cNvGraphicFramePr>
-            <a:graphic xmlns:a="http://schemas.openxmlformats.org/drawingml/2006/main">
-              <a:graphicData uri="http://schemas.openxmlformats.org/drawingml/2006/picture">
-                <pic:pic xmlns:pic="http://schemas.openxmlformats.org/drawingml/2006/picture">
-                  <pic:nvPicPr>
-                    <pic:cNvPr id="21" name="image24.png" descr="Diagram&#10;&#10;Description automatically generated"/>
-                    <pic:cNvPicPr/>
-                  </pic:nvPicPr>
-                  <pic:blipFill>
-                    <a:blip r:embed="rId27" cstate="print">
-                      <a:extLst>
-                        <a:ext uri="{28A0092B-C50C-407E-A947-70E740481C1C}">
-                          <a14:useLocalDpi xmlns:a14="http://schemas.microsoft.com/office/drawing/2010/main" val="0"/>
-                        </a:ext>
-                      </a:extLst>
-                    </a:blip>
-                    <a:stretch>
-                      <a:fillRect/>
-                    </a:stretch>
-                  </pic:blipFill>
-                  <pic:spPr>
-                    <a:xfrm>
-                      <a:off x="0" y="0"/>
-                      <a:ext cx="5161787" cy="7406640"/>
-                    </a:xfrm>
-                    <a:prstGeom prst="rect">
-                      <a:avLst/>
-                    </a:prstGeom>
-                  </pic:spPr>
-                </pic:pic>
-              </a:graphicData>
-            </a:graphic>
-          </wp:anchor>
-        </w:drawing>
-      </w:r>
-      <w:commentRangeEnd w:id="2"/>
-      <w:r>
-        <w:rPr>
-          <w:rStyle w:val="CommentReference"/>
-        </w:rPr>
-        <w:commentReference w:id="2"/>
-      </w:r>
-      <w:r>
-        <w:rPr>
-          <w:rFonts w:ascii="Arial" w:hAnsi="Arial" w:cs="Arial"/>
-          <w:color w:val="595959"/>
-        </w:rPr>
-        <w:t>F</w:t>
-      </w:r>
-      <w:r>
-        <w:rPr>
-          <w:rFonts w:ascii="Arial" w:hAnsi="Arial" w:cs="Arial"/>
-          <w:color w:val="595959"/>
-          <w:sz w:val="18"/>
-        </w:rPr>
-        <w:t xml:space="preserve">IGURE </w:t>
-      </w:r>
-      <w:r>
-        <w:rPr>
-          <w:rFonts w:ascii="Arial" w:hAnsi="Arial" w:cs="Arial"/>
-          <w:color w:val="595959"/>
-        </w:rPr>
-        <w:t>2.2 M</w:t>
-      </w:r>
-      <w:r>
-        <w:rPr>
-          <w:rFonts w:ascii="Arial" w:hAnsi="Arial" w:cs="Arial"/>
-          <w:color w:val="595959"/>
-          <w:sz w:val="18"/>
-        </w:rPr>
-        <w:t xml:space="preserve">INERAL </w:t>
-      </w:r>
-      <w:r>
-        <w:rPr>
-          <w:rFonts w:ascii="Arial" w:hAnsi="Arial" w:cs="Arial"/>
-          <w:color w:val="595959"/>
-        </w:rPr>
-        <w:t>H</w:t>
-      </w:r>
-      <w:r>
-        <w:rPr>
-          <w:rFonts w:ascii="Arial" w:hAnsi="Arial" w:cs="Arial"/>
-          <w:color w:val="595959"/>
-          <w:sz w:val="18"/>
-        </w:rPr>
-        <w:t>ABITS</w:t>
-      </w:r>
-    </w:p>
-    <w:p>
-      <w:pPr>
-        <w:jc w:val="both"/>
-        <w:rPr>
-          <w:rFonts w:ascii="Arial" w:hAnsi="Arial" w:cs="Arial"/>
-        </w:rPr>
-      </w:pPr>
-    </w:p>
-    <w:p>
-      <w:pPr>
-        <w:jc w:val="both"/>
-        <w:rPr>
-          <w:rFonts w:ascii="Arial" w:hAnsi="Arial" w:cs="Arial"/>
-          <w:sz w:val="24"/>
-          <w:szCs w:val="24"/>
         </w:rPr>
       </w:pPr>
     </w:p>
@@ -3555,21 +3590,28 @@
         <w:rPr>
           <w:rFonts w:ascii="Arial" w:hAnsi="Arial" w:cs="Arial"/>
         </w:rPr>
-        <w:t xml:space="preserve">Crystal habits are the distinctive form or shape that a mineral may take in different geologic settings. Habits describe the ideal growth form of the mineral (with well-formed crystal faces), provided the mineral has the free space to complete unhindered growth. Here are </w:t>
-      </w:r>
-      <w:proofErr w:type="gramStart"/>
-      <w:r>
-        <w:rPr>
-          <w:rFonts w:ascii="Arial" w:hAnsi="Arial" w:cs="Arial"/>
-        </w:rPr>
-        <w:t>some</w:t>
-      </w:r>
-      <w:proofErr w:type="gramEnd"/>
-      <w:r>
-        <w:rPr>
-          <w:rFonts w:ascii="Arial" w:hAnsi="Arial" w:cs="Arial"/>
-        </w:rPr>
-        <w:t xml:space="preserve"> examples of crystal habit or form: cubic, octahedral, tabular (rectangular), acicular (long, slender, needle- like), fibrous, dendritic (branching like a tree), or botryoidal (smooth, bulbous).</w:t>
+        <w:t>Crystal habits are the distinctive form or shape that a mineral may take in different geologic settings. Habits describe the ideal growth form of the mineral (with well-formed crystal faces), provided the mineral has the free space to complete unhindered growth. Here are some examples of crystal habit: cubic, octahedral, tabular (rectangular), acicular (long, slender, needle- like), fibrous, dendritic (branching like a tree), or botryoidal (smooth, bulbous).</w:t>
+      </w:r>
+      <w:r>
+        <w:rPr>
+          <w:rFonts w:ascii="Arial" w:hAnsi="Arial" w:cs="Arial"/>
+        </w:rPr>
+        <w:t xml:space="preserve"> For a longer list with illustrations, check out </w:t>
+      </w:r>
+      <w:hyperlink r:id="rId23" w:history="1">
+        <w:r>
+          <w:rPr>
+            <w:rStyle w:val="Hyperlink"/>
+            <w:rFonts w:ascii="Arial" w:hAnsi="Arial" w:cs="Arial"/>
+          </w:rPr>
+          <w:t>https://en.wikipedia.org/wiki/Crystal_habit</w:t>
+        </w:r>
+      </w:hyperlink>
+      <w:r>
+        <w:rPr>
+          <w:rFonts w:ascii="Arial" w:hAnsi="Arial" w:cs="Arial"/>
+        </w:rPr>
+        <w:t xml:space="preserve">. </w:t>
       </w:r>
     </w:p>
     <w:p>
@@ -3809,22 +3851,18 @@
         </w:rPr>
         <w:t>dense?</w:t>
       </w:r>
-    </w:p>
-    <w:p>
-      <w:pPr>
-        <w:pStyle w:val="BodyText"/>
-        <w:spacing w:line="276" w:lineRule="exact"/>
-        <w:ind w:left="840"/>
-        <w:jc w:val="both"/>
-        <w:rPr>
-          <w:rFonts w:ascii="Arial" w:hAnsi="Arial" w:cs="Arial"/>
-        </w:rPr>
-      </w:pPr>
-      <w:r>
-        <w:rPr>
-          <w:rFonts w:ascii="Arial" w:hAnsi="Arial" w:cs="Arial"/>
-        </w:rPr>
-        <w:t>Light?</w:t>
+      <w:r>
+        <w:rPr>
+          <w:rFonts w:ascii="Arial" w:hAnsi="Arial" w:cs="Arial"/>
+          <w:sz w:val="24"/>
+        </w:rPr>
+        <w:t xml:space="preserve"> Is it surprisingly l</w:t>
+      </w:r>
+      <w:r>
+        <w:rPr>
+          <w:rFonts w:ascii="Arial" w:hAnsi="Arial" w:cs="Arial"/>
+        </w:rPr>
+        <w:t>ight?</w:t>
       </w:r>
     </w:p>
     <w:p>
@@ -3963,21 +4001,7 @@
         <w:rPr>
           <w:rFonts w:ascii="Arial" w:hAnsi="Arial" w:cs="Arial"/>
         </w:rPr>
-        <w:t xml:space="preserve">To identify each mineral sample, start by observing the mineral’s luster: metallic, non-metallic with a lighter color, or non-metallic with a darker color. In the mineral descriptions, listed within parentheses are the rock types in which that mineral is commonly </w:t>
-      </w:r>
-      <w:proofErr w:type="gramStart"/>
-      <w:r>
-        <w:rPr>
-          <w:rFonts w:ascii="Arial" w:hAnsi="Arial" w:cs="Arial"/>
-        </w:rPr>
-        <w:t>found:</w:t>
-      </w:r>
-      <w:proofErr w:type="gramEnd"/>
-      <w:r>
-        <w:rPr>
-          <w:rFonts w:ascii="Arial" w:hAnsi="Arial" w:cs="Arial"/>
-        </w:rPr>
-        <w:t xml:space="preserve"> I = igneous, M = metamorphic, S = sedimentary.</w:t>
+        <w:t>To identify each mineral sample, start by observing the mineral’s luster: metallic, non-metallic with a lighter color, or non-metallic with a darker color. In the mineral descriptions, listed within parentheses are the rock types in which that mineral is commonly found: I = igneous, M = metamorphic, S = sedimentary.</w:t>
       </w:r>
     </w:p>
     <w:p>
@@ -4294,7 +4318,39 @@
                 <w:sz w:val="20"/>
                 <w:szCs w:val="20"/>
               </w:rPr>
-              <w:t>bright metallic silver-gray</w:t>
+              <w:t>bright metallic</w:t>
+            </w:r>
+            <w:r>
+              <w:rPr>
+                <w:rFonts w:ascii="Arial" w:hAnsi="Arial" w:cs="Arial"/>
+                <w:sz w:val="20"/>
+                <w:szCs w:val="20"/>
+              </w:rPr>
+              <w:t xml:space="preserve"> to sub-metallic</w:t>
+            </w:r>
+            <w:r>
+              <w:rPr>
+                <w:rFonts w:ascii="Arial" w:hAnsi="Arial" w:cs="Arial"/>
+                <w:sz w:val="20"/>
+                <w:szCs w:val="20"/>
+              </w:rPr>
+              <w:t xml:space="preserve"> </w:t>
+            </w:r>
+            <w:r>
+              <w:rPr>
+                <w:rFonts w:ascii="Arial" w:hAnsi="Arial" w:cs="Arial"/>
+                <w:sz w:val="20"/>
+                <w:szCs w:val="20"/>
+              </w:rPr>
+              <w:t>lead</w:t>
+            </w:r>
+            <w:r>
+              <w:rPr>
+                <w:rFonts w:ascii="Arial" w:hAnsi="Arial" w:cs="Arial"/>
+                <w:sz w:val="20"/>
+                <w:szCs w:val="20"/>
+              </w:rPr>
+              <w:t>-gray</w:t>
             </w:r>
           </w:p>
         </w:tc>
@@ -4477,7 +4533,15 @@
                 <w:sz w:val="20"/>
                 <w:szCs w:val="20"/>
               </w:rPr>
-              <w:t xml:space="preserve"> ρ=5.2, H=6</w:t>
+              <w:t xml:space="preserve"> ρ=5.2, H=</w:t>
+            </w:r>
+            <w:r>
+              <w:rPr>
+                <w:rFonts w:ascii="Arial" w:hAnsi="Arial" w:cs="Arial"/>
+                <w:sz w:val="20"/>
+                <w:szCs w:val="20"/>
+              </w:rPr>
+              <w:t>5.5–6.5</w:t>
             </w:r>
             <w:r>
               <w:rPr>
@@ -4645,6 +4709,14 @@
                 <w:sz w:val="20"/>
                 <w:szCs w:val="20"/>
               </w:rPr>
+              <w:t>–2</w:t>
+            </w:r>
+            <w:r>
+              <w:rPr>
+                <w:rFonts w:ascii="Arial" w:hAnsi="Arial" w:cs="Arial"/>
+                <w:sz w:val="20"/>
+                <w:szCs w:val="20"/>
+              </w:rPr>
               <w:t>, luster may be dull (I, M)</w:t>
             </w:r>
           </w:p>
@@ -4770,7 +4842,43 @@
                 <w:sz w:val="20"/>
                 <w:szCs w:val="20"/>
               </w:rPr>
-              <w:t>cubic crystal habit, striations common, common in granular aggregates, uneven fracture, ρ=5, H=6–6.5</w:t>
+              <w:t xml:space="preserve">cubic crystal habit, striations common, common in granular aggregates, uneven fracture, </w:t>
+            </w:r>
+          </w:p>
+          <w:p>
+            <w:pPr>
+              <w:spacing w:line="259" w:lineRule="auto"/>
+              <w:ind w:right="36"/>
+              <w:jc w:val="center"/>
+              <w:rPr>
+                <w:rFonts w:ascii="Arial" w:hAnsi="Arial" w:cs="Arial"/>
+                <w:sz w:val="20"/>
+                <w:szCs w:val="20"/>
+              </w:rPr>
+            </w:pPr>
+            <w:r>
+              <w:rPr>
+                <w:rFonts w:ascii="Arial" w:hAnsi="Arial" w:cs="Arial"/>
+                <w:sz w:val="20"/>
+                <w:szCs w:val="20"/>
+              </w:rPr>
+              <w:t>ρ=</w:t>
+            </w:r>
+            <w:r>
+              <w:rPr>
+                <w:rFonts w:ascii="Arial" w:hAnsi="Arial" w:cs="Arial"/>
+                <w:sz w:val="20"/>
+                <w:szCs w:val="20"/>
+              </w:rPr>
+              <w:t>4.8–</w:t>
+            </w:r>
+            <w:r>
+              <w:rPr>
+                <w:rFonts w:ascii="Arial" w:hAnsi="Arial" w:cs="Arial"/>
+                <w:sz w:val="20"/>
+                <w:szCs w:val="20"/>
+              </w:rPr>
+              <w:t>5, H=6–6.5</w:t>
             </w:r>
           </w:p>
         </w:tc>
@@ -4912,7 +5020,23 @@
                 <w:sz w:val="20"/>
                 <w:szCs w:val="20"/>
               </w:rPr>
-              <w:t>may tarnish purple, may be weakly magnetic</w:t>
+              <w:t xml:space="preserve">may tarnish </w:t>
+            </w:r>
+            <w:r>
+              <w:rPr>
+                <w:rFonts w:ascii="Arial" w:hAnsi="Arial" w:cs="Arial"/>
+                <w:sz w:val="20"/>
+                <w:szCs w:val="20"/>
+              </w:rPr>
+              <w:t xml:space="preserve">iridescent </w:t>
+            </w:r>
+            <w:r>
+              <w:rPr>
+                <w:rFonts w:ascii="Arial" w:hAnsi="Arial" w:cs="Arial"/>
+                <w:sz w:val="20"/>
+                <w:szCs w:val="20"/>
+              </w:rPr>
+              <w:t>purple, may be weakly magnetic</w:t>
             </w:r>
             <w:r>
               <w:rPr>
@@ -4928,7 +5052,23 @@
                 <w:sz w:val="20"/>
                 <w:szCs w:val="20"/>
               </w:rPr>
-              <w:t xml:space="preserve"> ρ=4, H=4.3</w:t>
+              <w:t xml:space="preserve"> ρ=</w:t>
+            </w:r>
+            <w:r>
+              <w:rPr>
+                <w:rFonts w:ascii="Arial" w:hAnsi="Arial" w:cs="Arial"/>
+                <w:sz w:val="20"/>
+                <w:szCs w:val="20"/>
+              </w:rPr>
+              <w:t>3.5–</w:t>
+            </w:r>
+            <w:r>
+              <w:rPr>
+                <w:rFonts w:ascii="Arial" w:hAnsi="Arial" w:cs="Arial"/>
+                <w:sz w:val="20"/>
+                <w:szCs w:val="20"/>
+              </w:rPr>
+              <w:t>4, H=4.3</w:t>
             </w:r>
           </w:p>
         </w:tc>
@@ -5086,7 +5226,59 @@
                 <w:sz w:val="20"/>
                 <w:szCs w:val="20"/>
               </w:rPr>
-              <w:t>granular, fibrous, or micaceous, uneven fracture ρ=5, H=5–6  (S)</w:t>
+              <w:t>granular, fibrous, or micaceous,</w:t>
+            </w:r>
+            <w:r>
+              <w:rPr>
+                <w:rFonts w:ascii="Arial" w:hAnsi="Arial" w:cs="Arial"/>
+                <w:sz w:val="20"/>
+                <w:szCs w:val="20"/>
+              </w:rPr>
+              <w:t xml:space="preserve"> brittle,</w:t>
+            </w:r>
+            <w:r>
+              <w:rPr>
+                <w:rFonts w:ascii="Arial" w:hAnsi="Arial" w:cs="Arial"/>
+                <w:sz w:val="20"/>
+                <w:szCs w:val="20"/>
+              </w:rPr>
+              <w:t xml:space="preserve"> uneven fracture </w:t>
+            </w:r>
+          </w:p>
+          <w:p>
+            <w:pPr>
+              <w:spacing w:line="259" w:lineRule="auto"/>
+              <w:ind w:right="36"/>
+              <w:jc w:val="center"/>
+              <w:rPr>
+                <w:rFonts w:ascii="Arial" w:hAnsi="Arial" w:cs="Arial"/>
+                <w:sz w:val="20"/>
+                <w:szCs w:val="20"/>
+              </w:rPr>
+            </w:pPr>
+            <w:r>
+              <w:rPr>
+                <w:rFonts w:ascii="Arial" w:hAnsi="Arial" w:cs="Arial"/>
+                <w:sz w:val="20"/>
+                <w:szCs w:val="20"/>
+              </w:rPr>
+              <w:t>ρ=5</w:t>
+            </w:r>
+            <w:r>
+              <w:rPr>
+                <w:rFonts w:ascii="Arial" w:hAnsi="Arial" w:cs="Arial"/>
+                <w:sz w:val="20"/>
+                <w:szCs w:val="20"/>
+              </w:rPr>
+              <w:t>.26</w:t>
+            </w:r>
+            <w:r>
+              <w:rPr>
+                <w:rFonts w:ascii="Arial" w:hAnsi="Arial" w:cs="Arial"/>
+                <w:sz w:val="20"/>
+                <w:szCs w:val="20"/>
+              </w:rPr>
+              <w:t>, H=5–6  (S)</w:t>
             </w:r>
           </w:p>
         </w:tc>
@@ -5245,7 +5437,75 @@
                 <w:sz w:val="20"/>
                 <w:szCs w:val="20"/>
               </w:rPr>
-              <w:t>hard, structureless, or radial fibrous masses; can be cubic as pseudomorph after pyrite, ρ=3.5–4, H=5–5.5 (S)</w:t>
+              <w:t xml:space="preserve">hard, structureless, or radial fibrous masses; can be cubic as pseudomorph after pyrite, </w:t>
+            </w:r>
+          </w:p>
+          <w:p>
+            <w:pPr>
+              <w:spacing w:line="259" w:lineRule="auto"/>
+              <w:ind w:right="36"/>
+              <w:jc w:val="center"/>
+              <w:rPr>
+                <w:rFonts w:ascii="Arial" w:hAnsi="Arial" w:cs="Arial"/>
+                <w:sz w:val="20"/>
+                <w:szCs w:val="20"/>
+              </w:rPr>
+            </w:pPr>
+            <w:r>
+              <w:rPr>
+                <w:rFonts w:ascii="Arial" w:hAnsi="Arial" w:cs="Arial"/>
+                <w:sz w:val="20"/>
+                <w:szCs w:val="20"/>
+              </w:rPr>
+              <w:t>ρ=</w:t>
+            </w:r>
+            <w:r>
+              <w:rPr>
+                <w:rFonts w:ascii="Arial" w:hAnsi="Arial" w:cs="Arial"/>
+                <w:sz w:val="20"/>
+                <w:szCs w:val="20"/>
+              </w:rPr>
+              <w:t>2.7</w:t>
+            </w:r>
+            <w:r>
+              <w:rPr>
+                <w:rFonts w:ascii="Arial" w:hAnsi="Arial" w:cs="Arial"/>
+                <w:sz w:val="20"/>
+                <w:szCs w:val="20"/>
+              </w:rPr>
+              <w:t>–</w:t>
+            </w:r>
+            <w:r>
+              <w:rPr>
+                <w:rFonts w:ascii="Arial" w:hAnsi="Arial" w:cs="Arial"/>
+                <w:sz w:val="20"/>
+                <w:szCs w:val="20"/>
+              </w:rPr>
+              <w:t>4.3</w:t>
+            </w:r>
+            <w:r>
+              <w:rPr>
+                <w:rFonts w:ascii="Arial" w:hAnsi="Arial" w:cs="Arial"/>
+                <w:sz w:val="20"/>
+                <w:szCs w:val="20"/>
+              </w:rPr>
+              <w:t>, H=</w:t>
+            </w:r>
+            <w:r>
+              <w:rPr>
+                <w:rFonts w:ascii="Arial" w:hAnsi="Arial" w:cs="Arial"/>
+                <w:sz w:val="20"/>
+                <w:szCs w:val="20"/>
+              </w:rPr>
+              <w:t>4</w:t>
+            </w:r>
+            <w:r>
+              <w:rPr>
+                <w:rFonts w:ascii="Arial" w:hAnsi="Arial" w:cs="Arial"/>
+                <w:sz w:val="20"/>
+                <w:szCs w:val="20"/>
+              </w:rPr>
+              <w:t>–5.5 (S)</w:t>
             </w:r>
           </w:p>
         </w:tc>
@@ -5391,6 +5651,14 @@
               </w:rPr>
               <w:t>, tarnishes to dull brown</w:t>
             </w:r>
+            <w:r>
+              <w:rPr>
+                <w:rFonts w:ascii="Arial" w:hAnsi="Arial" w:cs="Arial"/>
+                <w:sz w:val="20"/>
+                <w:szCs w:val="20"/>
+              </w:rPr>
+              <w:t>, black, or green</w:t>
+            </w:r>
           </w:p>
         </w:tc>
         <w:tc>
@@ -5431,7 +5699,43 @@
                 <w:sz w:val="20"/>
                 <w:szCs w:val="20"/>
               </w:rPr>
-              <w:t>, ρ=8.9, H=2.5–3 (I, M, S)</w:t>
+              <w:t xml:space="preserve">, </w:t>
+            </w:r>
+          </w:p>
+          <w:p>
+            <w:pPr>
+              <w:spacing w:line="259" w:lineRule="auto"/>
+              <w:ind w:right="36"/>
+              <w:jc w:val="center"/>
+              <w:rPr>
+                <w:rFonts w:ascii="Arial" w:hAnsi="Arial" w:cs="Arial"/>
+                <w:sz w:val="20"/>
+                <w:szCs w:val="20"/>
+              </w:rPr>
+            </w:pPr>
+            <w:r>
+              <w:rPr>
+                <w:rFonts w:ascii="Arial" w:hAnsi="Arial" w:cs="Arial"/>
+                <w:sz w:val="20"/>
+                <w:szCs w:val="20"/>
+              </w:rPr>
+              <w:t>ρ=8.9</w:t>
+            </w:r>
+            <w:r>
+              <w:rPr>
+                <w:rFonts w:ascii="Arial" w:hAnsi="Arial" w:cs="Arial"/>
+                <w:sz w:val="20"/>
+                <w:szCs w:val="20"/>
+              </w:rPr>
+              <w:t>4–8.95</w:t>
+            </w:r>
+            <w:r>
+              <w:rPr>
+                <w:rFonts w:ascii="Arial" w:hAnsi="Arial" w:cs="Arial"/>
+                <w:sz w:val="20"/>
+                <w:szCs w:val="20"/>
+              </w:rPr>
+              <w:t>, H=2.5–3 (I, M, S)</w:t>
             </w:r>
           </w:p>
         </w:tc>
@@ -5489,16 +5793,6 @@
         </w:tc>
       </w:tr>
     </w:tbl>
-    <w:p>
-      <w:pPr>
-        <w:spacing w:line="259" w:lineRule="auto"/>
-        <w:ind w:left="840" w:right="356"/>
-        <w:jc w:val="both"/>
-        <w:rPr>
-          <w:rFonts w:ascii="Arial" w:hAnsi="Arial" w:cs="Arial"/>
-        </w:rPr>
-      </w:pPr>
-    </w:p>
     <w:p>
       <w:pPr>
         <w:pStyle w:val="BodyText"/>
@@ -5922,7 +6216,39 @@
                 <w:sz w:val="20"/>
                 <w:szCs w:val="20"/>
               </w:rPr>
-              <w:t>pearly to vitreous luster, ρ=2.5, H=6–6.5 (I, M, S)</w:t>
+              <w:t>luster</w:t>
+            </w:r>
+            <w:r>
+              <w:rPr>
+                <w:rFonts w:ascii="Arial" w:hAnsi="Arial" w:cs="Arial"/>
+                <w:sz w:val="20"/>
+                <w:szCs w:val="20"/>
+              </w:rPr>
+              <w:t xml:space="preserve"> = pearly, vitreous, or resinous</w:t>
+            </w:r>
+            <w:r>
+              <w:rPr>
+                <w:rFonts w:ascii="Arial" w:hAnsi="Arial" w:cs="Arial"/>
+                <w:sz w:val="20"/>
+                <w:szCs w:val="20"/>
+              </w:rPr>
+              <w:t>, ρ=2.5</w:t>
+            </w:r>
+            <w:r>
+              <w:rPr>
+                <w:rFonts w:ascii="Arial" w:hAnsi="Arial" w:cs="Arial"/>
+                <w:sz w:val="20"/>
+                <w:szCs w:val="20"/>
+              </w:rPr>
+              <w:t>5–2.63</w:t>
+            </w:r>
+            <w:r>
+              <w:rPr>
+                <w:rFonts w:ascii="Arial" w:hAnsi="Arial" w:cs="Arial"/>
+                <w:sz w:val="20"/>
+                <w:szCs w:val="20"/>
+              </w:rPr>
+              <w:t>, H=6 (I, M, S)</w:t>
             </w:r>
           </w:p>
         </w:tc>
@@ -6075,25 +6401,7 @@
                 <w:sz w:val="20"/>
                 <w:szCs w:val="20"/>
               </w:rPr>
-              <w:t xml:space="preserve">striations on </w:t>
-            </w:r>
-            <w:proofErr w:type="gramStart"/>
-            <w:r>
-              <w:rPr>
-                <w:rFonts w:ascii="Arial" w:hAnsi="Arial" w:cs="Arial"/>
-                <w:sz w:val="20"/>
-                <w:szCs w:val="20"/>
-              </w:rPr>
-              <w:t>some</w:t>
-            </w:r>
-            <w:proofErr w:type="gramEnd"/>
-            <w:r>
-              <w:rPr>
-                <w:rFonts w:ascii="Arial" w:hAnsi="Arial" w:cs="Arial"/>
-                <w:sz w:val="20"/>
-                <w:szCs w:val="20"/>
-              </w:rPr>
-              <w:t xml:space="preserve"> cleavage planes, ρ=2.6–2.8, H=6–6.5 (I, M, S)</w:t>
+              <w:t>striations on some cleavage planes, ρ=2.6–2.8, H=6–6.5 (I, M, S)</w:t>
             </w:r>
           </w:p>
         </w:tc>
@@ -6314,7 +6622,23 @@
                 <w:sz w:val="20"/>
                 <w:szCs w:val="20"/>
               </w:rPr>
-              <w:t>, varieties named by color: milky, smoky, rose, and amethyst, ρ=2.65, H=7 (I, M, S)</w:t>
+              <w:t>, varieties named by color: milky, smoky, rose, and amethyst,</w:t>
+            </w:r>
+            <w:r>
+              <w:rPr>
+                <w:rFonts w:ascii="Arial" w:hAnsi="Arial" w:cs="Arial"/>
+                <w:sz w:val="20"/>
+                <w:szCs w:val="20"/>
+              </w:rPr>
+              <w:t xml:space="preserve"> vitreous luster,</w:t>
+            </w:r>
+            <w:r>
+              <w:rPr>
+                <w:rFonts w:ascii="Arial" w:hAnsi="Arial" w:cs="Arial"/>
+                <w:sz w:val="20"/>
+                <w:szCs w:val="20"/>
+              </w:rPr>
+              <w:t xml:space="preserve"> ρ=2.65, H=7 (I, M, S)</w:t>
             </w:r>
           </w:p>
         </w:tc>
@@ -6466,23 +6790,75 @@
                 <w:sz w:val="20"/>
                 <w:szCs w:val="20"/>
               </w:rPr>
-              <w:t xml:space="preserve">translucent to opaque, dull or clouded luster, </w:t>
-            </w:r>
-            <w:r>
-              <w:rPr>
-                <w:rFonts w:ascii="Arial" w:hAnsi="Arial" w:cs="Arial"/>
-                <w:sz w:val="20"/>
-                <w:szCs w:val="20"/>
-              </w:rPr>
-              <w:t>white, yellow, gray, black, or brown, sometimes banded, dull and opaque,</w:t>
-            </w:r>
-            <w:r>
-              <w:rPr>
-                <w:rFonts w:ascii="Arial" w:hAnsi="Arial" w:cs="Arial"/>
-                <w:sz w:val="20"/>
-                <w:szCs w:val="20"/>
-              </w:rPr>
-              <w:t xml:space="preserve"> ρ=2.7, H=6.5–7 (I, M, S)</w:t>
+              <w:t xml:space="preserve">translucent to opaque, </w:t>
+            </w:r>
+            <w:r>
+              <w:rPr>
+                <w:rFonts w:ascii="Arial" w:hAnsi="Arial" w:cs="Arial"/>
+                <w:sz w:val="20"/>
+                <w:szCs w:val="20"/>
+              </w:rPr>
+              <w:t xml:space="preserve">white, yellow, gray, black, or brown, sometimes banded, </w:t>
+            </w:r>
+            <w:r>
+              <w:rPr>
+                <w:rFonts w:ascii="Arial" w:hAnsi="Arial" w:cs="Arial"/>
+                <w:sz w:val="20"/>
+                <w:szCs w:val="20"/>
+              </w:rPr>
+              <w:t>luster waxy or dull</w:t>
+            </w:r>
+            <w:r>
+              <w:rPr>
+                <w:rFonts w:ascii="Arial" w:hAnsi="Arial" w:cs="Arial"/>
+                <w:sz w:val="20"/>
+                <w:szCs w:val="20"/>
+              </w:rPr>
+              <w:t>,</w:t>
+            </w:r>
+            <w:r>
+              <w:rPr>
+                <w:rFonts w:ascii="Arial" w:hAnsi="Arial" w:cs="Arial"/>
+                <w:sz w:val="20"/>
+                <w:szCs w:val="20"/>
+              </w:rPr>
+              <w:t xml:space="preserve"> ρ=2.</w:t>
+            </w:r>
+            <w:r>
+              <w:rPr>
+                <w:rFonts w:ascii="Arial" w:hAnsi="Arial" w:cs="Arial"/>
+                <w:sz w:val="20"/>
+                <w:szCs w:val="20"/>
+              </w:rPr>
+              <w:t>6</w:t>
+            </w:r>
+            <w:r>
+              <w:rPr>
+                <w:rFonts w:ascii="Arial" w:hAnsi="Arial" w:cs="Arial"/>
+                <w:sz w:val="20"/>
+                <w:szCs w:val="20"/>
+              </w:rPr>
+              <w:t xml:space="preserve">, H=6.5–7 </w:t>
+            </w:r>
+          </w:p>
+          <w:p>
+            <w:pPr>
+              <w:spacing w:line="259" w:lineRule="auto"/>
+              <w:ind w:right="36"/>
+              <w:jc w:val="center"/>
+              <w:rPr>
+                <w:rFonts w:ascii="Arial" w:hAnsi="Arial" w:cs="Arial"/>
+                <w:sz w:val="20"/>
+                <w:szCs w:val="20"/>
+              </w:rPr>
+            </w:pPr>
+            <w:r>
+              <w:rPr>
+                <w:rFonts w:ascii="Arial" w:hAnsi="Arial" w:cs="Arial"/>
+                <w:sz w:val="20"/>
+                <w:szCs w:val="20"/>
+              </w:rPr>
+              <w:t>(I, M, S)</w:t>
             </w:r>
             <w:r>
               <w:rPr>
@@ -6621,10 +6997,10 @@
         <w:tblLook w:val="04A0" w:firstRow="1" w:lastRow="0" w:firstColumn="1" w:lastColumn="0" w:noHBand="0" w:noVBand="1"/>
       </w:tblPr>
       <w:tblGrid>
-        <w:gridCol w:w="1620"/>
-        <w:gridCol w:w="4570"/>
-        <w:gridCol w:w="1188"/>
-        <w:gridCol w:w="1797"/>
+        <w:gridCol w:w="1613"/>
+        <w:gridCol w:w="4373"/>
+        <w:gridCol w:w="1186"/>
+        <w:gridCol w:w="2003"/>
       </w:tblGrid>
       <w:tr>
         <w:trPr>
@@ -6827,7 +7203,23 @@
                 <w:sz w:val="20"/>
                 <w:szCs w:val="20"/>
               </w:rPr>
-              <w:t>soluble in water, ρ=2, H=2–2.5 (S)</w:t>
+              <w:t>soluble in water, ρ=2</w:t>
+            </w:r>
+            <w:r>
+              <w:rPr>
+                <w:rFonts w:ascii="Arial" w:hAnsi="Arial" w:cs="Arial"/>
+                <w:sz w:val="20"/>
+                <w:szCs w:val="20"/>
+              </w:rPr>
+              <w:t>.168</w:t>
+            </w:r>
+            <w:r>
+              <w:rPr>
+                <w:rFonts w:ascii="Arial" w:hAnsi="Arial" w:cs="Arial"/>
+                <w:sz w:val="20"/>
+                <w:szCs w:val="20"/>
+              </w:rPr>
+              <w:t>, H=2.5 (S)</w:t>
             </w:r>
           </w:p>
         </w:tc>
@@ -6930,7 +7322,51 @@
                 <w:sz w:val="20"/>
                 <w:szCs w:val="20"/>
               </w:rPr>
-              <w:t>perfect cleavage in 1 direction, poor in 2 others, white, transparent, nonelastic, wide variety of habits (needles, small crystals, curling “flowers”), ρ=2.6–2.8, H=2 (S)</w:t>
+              <w:t>perfect cleavage in 1 direction, poor in 2 others, white, transparent, nonelastic, wide variety of habits (needles, small crystals, curling “flowers”),</w:t>
+            </w:r>
+            <w:r>
+              <w:rPr>
+                <w:rFonts w:ascii="Arial" w:hAnsi="Arial" w:cs="Arial"/>
+                <w:sz w:val="20"/>
+                <w:szCs w:val="20"/>
+              </w:rPr>
+              <w:t xml:space="preserve"> luster = vitreous, silky, pearly, or dull,</w:t>
+            </w:r>
+          </w:p>
+          <w:p>
+            <w:pPr>
+              <w:spacing w:line="259" w:lineRule="auto"/>
+              <w:ind w:right="36"/>
+              <w:jc w:val="center"/>
+              <w:rPr>
+                <w:rFonts w:ascii="Arial" w:hAnsi="Arial" w:cs="Arial"/>
+                <w:sz w:val="20"/>
+                <w:szCs w:val="20"/>
+              </w:rPr>
+            </w:pPr>
+            <w:r>
+              <w:rPr>
+                <w:rFonts w:ascii="Arial" w:hAnsi="Arial" w:cs="Arial"/>
+                <w:sz w:val="20"/>
+                <w:szCs w:val="20"/>
+              </w:rPr>
+              <w:t xml:space="preserve"> ρ=2.</w:t>
+            </w:r>
+            <w:r>
+              <w:rPr>
+                <w:rFonts w:ascii="Arial" w:hAnsi="Arial" w:cs="Arial"/>
+                <w:sz w:val="20"/>
+                <w:szCs w:val="20"/>
+              </w:rPr>
+              <w:t>3</w:t>
+            </w:r>
+            <w:r>
+              <w:rPr>
+                <w:rFonts w:ascii="Arial" w:hAnsi="Arial" w:cs="Arial"/>
+                <w:sz w:val="20"/>
+                <w:szCs w:val="20"/>
+              </w:rPr>
+              <w:t>, H=2 (S)</w:t>
             </w:r>
           </w:p>
         </w:tc>
@@ -7140,18 +7576,54 @@
               </w:rPr>
               <w:t xml:space="preserve">transparent to opaque, </w:t>
             </w:r>
-          </w:p>
-          <w:p>
-            <w:pPr>
-              <w:spacing w:line="259" w:lineRule="auto"/>
-              <w:ind w:right="36"/>
-              <w:jc w:val="center"/>
-              <w:rPr>
-                <w:rFonts w:ascii="Arial" w:hAnsi="Arial" w:cs="Arial"/>
-                <w:sz w:val="20"/>
-                <w:szCs w:val="20"/>
-              </w:rPr>
-            </w:pPr>
+            <w:r>
+              <w:rPr>
+                <w:rFonts w:ascii="Arial" w:hAnsi="Arial" w:cs="Arial"/>
+                <w:sz w:val="20"/>
+                <w:szCs w:val="20"/>
+              </w:rPr>
+              <w:t xml:space="preserve">luster = vitreous, </w:t>
+            </w:r>
+            <w:r>
+              <w:rPr>
+                <w:rFonts w:ascii="Arial" w:hAnsi="Arial" w:cs="Arial"/>
+                <w:sz w:val="20"/>
+                <w:szCs w:val="20"/>
+              </w:rPr>
+              <w:t>resinous</w:t>
+            </w:r>
+            <w:r>
+              <w:rPr>
+                <w:rFonts w:ascii="Arial" w:hAnsi="Arial" w:cs="Arial"/>
+                <w:sz w:val="20"/>
+                <w:szCs w:val="20"/>
+              </w:rPr>
+              <w:t xml:space="preserve">, pearly, or </w:t>
+            </w:r>
+            <w:r>
+              <w:rPr>
+                <w:rFonts w:ascii="Arial" w:hAnsi="Arial" w:cs="Arial"/>
+                <w:sz w:val="20"/>
+                <w:szCs w:val="20"/>
+              </w:rPr>
+              <w:t>waxy</w:t>
+            </w:r>
+            <w:r>
+              <w:rPr>
+                <w:rFonts w:ascii="Arial" w:hAnsi="Arial" w:cs="Arial"/>
+                <w:sz w:val="20"/>
+                <w:szCs w:val="20"/>
+              </w:rPr>
+              <w:t>,</w:t>
+            </w:r>
+            <w:r>
+              <w:rPr>
+                <w:rFonts w:ascii="Arial" w:hAnsi="Arial" w:cs="Arial"/>
+                <w:sz w:val="20"/>
+                <w:szCs w:val="20"/>
+              </w:rPr>
+              <w:t xml:space="preserve"> </w:t>
+            </w:r>
             <w:r>
               <w:rPr>
                 <w:rFonts w:ascii="Arial" w:hAnsi="Arial" w:cs="Arial"/>
@@ -7294,7 +7766,39 @@
                 <w:sz w:val="20"/>
                 <w:szCs w:val="20"/>
               </w:rPr>
-              <w:t>; transparent to translucent; cubic crystal habit, ρ=3, H=4 (I, M, S)</w:t>
+              <w:t xml:space="preserve">; transparent to translucent; cubic crystal habit, </w:t>
+            </w:r>
+            <w:r>
+              <w:rPr>
+                <w:rFonts w:ascii="Arial" w:hAnsi="Arial" w:cs="Arial"/>
+                <w:sz w:val="20"/>
+                <w:szCs w:val="20"/>
+              </w:rPr>
+              <w:t xml:space="preserve">luster vitreous or dull, </w:t>
+            </w:r>
+            <w:r>
+              <w:rPr>
+                <w:rFonts w:ascii="Arial" w:hAnsi="Arial" w:cs="Arial"/>
+                <w:sz w:val="20"/>
+                <w:szCs w:val="20"/>
+              </w:rPr>
+              <w:t>ρ=3</w:t>
+            </w:r>
+            <w:r>
+              <w:rPr>
+                <w:rFonts w:ascii="Arial" w:hAnsi="Arial" w:cs="Arial"/>
+                <w:sz w:val="20"/>
+                <w:szCs w:val="20"/>
+              </w:rPr>
+              <w:t>.2–3.6</w:t>
+            </w:r>
+            <w:r>
+              <w:rPr>
+                <w:rFonts w:ascii="Arial" w:hAnsi="Arial" w:cs="Arial"/>
+                <w:sz w:val="20"/>
+                <w:szCs w:val="20"/>
+              </w:rPr>
+              <w:t>, H=4 (I, M, S)</w:t>
             </w:r>
             <w:r>
               <w:rPr>
@@ -7400,7 +7904,7 @@
           <w:p>
             <w:pPr>
               <w:spacing w:line="259" w:lineRule="auto"/>
-              <w:ind w:right="36"/>
+              <w:ind w:right="-37"/>
               <w:jc w:val="center"/>
               <w:rPr>
                 <w:rFonts w:ascii="Arial" w:hAnsi="Arial" w:cs="Arial"/>
@@ -7454,7 +7958,47 @@
                 <w:sz w:val="20"/>
                 <w:szCs w:val="20"/>
               </w:rPr>
-              <w:t>ρ=2.8, H=2–3 (M, S)</w:t>
+              <w:t xml:space="preserve">luster = vitreous, silky, or pearly, </w:t>
+            </w:r>
+            <w:r>
+              <w:rPr>
+                <w:rFonts w:ascii="Arial" w:hAnsi="Arial" w:cs="Arial"/>
+                <w:sz w:val="20"/>
+                <w:szCs w:val="20"/>
+              </w:rPr>
+              <w:t>ρ=2.8</w:t>
+            </w:r>
+            <w:r>
+              <w:rPr>
+                <w:rFonts w:ascii="Arial" w:hAnsi="Arial" w:cs="Arial"/>
+                <w:sz w:val="20"/>
+                <w:szCs w:val="20"/>
+              </w:rPr>
+              <w:t>–2.9</w:t>
+            </w:r>
+            <w:r>
+              <w:rPr>
+                <w:rFonts w:ascii="Arial" w:hAnsi="Arial" w:cs="Arial"/>
+                <w:sz w:val="20"/>
+                <w:szCs w:val="20"/>
+              </w:rPr>
+              <w:t>, H=2</w:t>
+            </w:r>
+            <w:r>
+              <w:rPr>
+                <w:rFonts w:ascii="Arial" w:hAnsi="Arial" w:cs="Arial"/>
+                <w:sz w:val="20"/>
+                <w:szCs w:val="20"/>
+              </w:rPr>
+              <w:t>.5</w:t>
+            </w:r>
+            <w:r>
+              <w:rPr>
+                <w:rFonts w:ascii="Arial" w:hAnsi="Arial" w:cs="Arial"/>
+                <w:sz w:val="20"/>
+                <w:szCs w:val="20"/>
+              </w:rPr>
+              <w:t xml:space="preserve"> (M, S)</w:t>
             </w:r>
           </w:p>
         </w:tc>
@@ -7631,7 +8175,55 @@
                 <w:sz w:val="20"/>
                 <w:szCs w:val="20"/>
               </w:rPr>
-              <w:t>, pearly luster, one direction of cleavage forms thin scales, foliated or compact masses, ρ=2.8, H=1 (M)</w:t>
+              <w:t>, luster</w:t>
+            </w:r>
+            <w:r>
+              <w:rPr>
+                <w:rFonts w:ascii="Arial" w:hAnsi="Arial" w:cs="Arial"/>
+                <w:sz w:val="20"/>
+                <w:szCs w:val="20"/>
+              </w:rPr>
+              <w:t xml:space="preserve"> = resinous, waxy, greasy, or pearly</w:t>
+            </w:r>
+            <w:r>
+              <w:rPr>
+                <w:rFonts w:ascii="Arial" w:hAnsi="Arial" w:cs="Arial"/>
+                <w:sz w:val="20"/>
+                <w:szCs w:val="20"/>
+              </w:rPr>
+              <w:t>, one direction of cleavage forms thin scales, foliated or compact masses, ρ=2.</w:t>
+            </w:r>
+            <w:r>
+              <w:rPr>
+                <w:rFonts w:ascii="Arial" w:hAnsi="Arial" w:cs="Arial"/>
+                <w:sz w:val="20"/>
+                <w:szCs w:val="20"/>
+              </w:rPr>
+              <w:t>5</w:t>
+            </w:r>
+            <w:r>
+              <w:rPr>
+                <w:rFonts w:ascii="Arial" w:hAnsi="Arial" w:cs="Arial"/>
+                <w:sz w:val="20"/>
+                <w:szCs w:val="20"/>
+              </w:rPr>
+              <w:t>8</w:t>
+            </w:r>
+            <w:r>
+              <w:rPr>
+                <w:rFonts w:ascii="Arial" w:hAnsi="Arial" w:cs="Arial"/>
+                <w:sz w:val="20"/>
+                <w:szCs w:val="20"/>
+              </w:rPr>
+              <w:t>–2.83</w:t>
+            </w:r>
+            <w:r>
+              <w:rPr>
+                <w:rFonts w:ascii="Arial" w:hAnsi="Arial" w:cs="Arial"/>
+                <w:sz w:val="20"/>
+                <w:szCs w:val="20"/>
+              </w:rPr>
+              <w:t>, H=1 (M)</w:t>
             </w:r>
           </w:p>
         </w:tc>
@@ -7802,7 +8394,47 @@
                 <w:sz w:val="20"/>
                 <w:szCs w:val="20"/>
               </w:rPr>
-              <w:t>crystals so small no cleavage is visible, white to red, earthy masses, soft, becomes plastic when moistened, earthy odor, H=1.2 (I, M, S)</w:t>
+              <w:t xml:space="preserve">crystals so small no cleavage is visible, white to red, earthy masses, soft, becomes plastic when moistened, earthy odor, </w:t>
+            </w:r>
+            <w:r>
+              <w:rPr>
+                <w:rFonts w:ascii="Arial" w:hAnsi="Arial" w:cs="Arial"/>
+                <w:sz w:val="20"/>
+                <w:szCs w:val="20"/>
+              </w:rPr>
+              <w:t>ρ=2</w:t>
+            </w:r>
+            <w:r>
+              <w:rPr>
+                <w:rFonts w:ascii="Arial" w:hAnsi="Arial" w:cs="Arial"/>
+                <w:sz w:val="20"/>
+                <w:szCs w:val="20"/>
+              </w:rPr>
+              <w:t xml:space="preserve">.6, </w:t>
+            </w:r>
+            <w:r>
+              <w:rPr>
+                <w:rFonts w:ascii="Arial" w:hAnsi="Arial" w:cs="Arial"/>
+                <w:sz w:val="20"/>
+                <w:szCs w:val="20"/>
+              </w:rPr>
+              <w:t>H=</w:t>
+            </w:r>
+            <w:r>
+              <w:rPr>
+                <w:rFonts w:ascii="Arial" w:hAnsi="Arial" w:cs="Arial"/>
+                <w:sz w:val="20"/>
+                <w:szCs w:val="20"/>
+              </w:rPr>
+              <w:t>2–2.5</w:t>
+            </w:r>
+            <w:r>
+              <w:rPr>
+                <w:rFonts w:ascii="Arial" w:hAnsi="Arial" w:cs="Arial"/>
+                <w:sz w:val="20"/>
+                <w:szCs w:val="20"/>
+              </w:rPr>
+              <w:t xml:space="preserve"> (I, M, S)</w:t>
             </w:r>
           </w:p>
         </w:tc>
@@ -7864,58 +8496,58 @@
                 <w:szCs w:val="20"/>
                 <w:vertAlign w:val="subscript"/>
               </w:rPr>
+              <w:t>2</w:t>
+            </w:r>
+            <w:r>
+              <w:rPr>
+                <w:rFonts w:ascii="Arial" w:hAnsi="Arial" w:cs="Arial"/>
+                <w:sz w:val="20"/>
+                <w:szCs w:val="20"/>
+              </w:rPr>
+              <w:t>Si</w:t>
+            </w:r>
+            <w:r>
+              <w:rPr>
+                <w:rFonts w:ascii="Arial" w:hAnsi="Arial" w:cs="Arial"/>
+                <w:sz w:val="20"/>
+                <w:szCs w:val="20"/>
+                <w:vertAlign w:val="subscript"/>
+              </w:rPr>
+              <w:t>2</w:t>
+            </w:r>
+            <w:r>
+              <w:rPr>
+                <w:rFonts w:ascii="Arial" w:hAnsi="Arial" w:cs="Arial"/>
+                <w:sz w:val="20"/>
+                <w:szCs w:val="20"/>
+              </w:rPr>
+              <w:t>O</w:t>
+            </w:r>
+            <w:r>
+              <w:rPr>
+                <w:rFonts w:ascii="Arial" w:hAnsi="Arial" w:cs="Arial"/>
+                <w:sz w:val="20"/>
+                <w:szCs w:val="20"/>
+                <w:vertAlign w:val="subscript"/>
+              </w:rPr>
+              <w:t>5</w:t>
+            </w:r>
+            <w:r>
+              <w:rPr>
+                <w:rFonts w:ascii="Arial" w:hAnsi="Arial" w:cs="Arial"/>
+                <w:sz w:val="20"/>
+                <w:szCs w:val="20"/>
+              </w:rPr>
+              <w:t>(OH)</w:t>
+            </w:r>
+            <w:r>
+              <w:rPr>
+                <w:rFonts w:ascii="Arial" w:hAnsi="Arial" w:cs="Arial"/>
+                <w:sz w:val="20"/>
+                <w:szCs w:val="20"/>
+                <w:vertAlign w:val="subscript"/>
+              </w:rPr>
               <w:t>4</w:t>
-            </w:r>
-            <w:r>
-              <w:rPr>
-                <w:rFonts w:ascii="Arial" w:hAnsi="Arial" w:cs="Arial"/>
-                <w:sz w:val="20"/>
-                <w:szCs w:val="20"/>
-              </w:rPr>
-              <w:t>Si</w:t>
-            </w:r>
-            <w:r>
-              <w:rPr>
-                <w:rFonts w:ascii="Arial" w:hAnsi="Arial" w:cs="Arial"/>
-                <w:sz w:val="20"/>
-                <w:szCs w:val="20"/>
-                <w:vertAlign w:val="subscript"/>
-              </w:rPr>
-              <w:t>4</w:t>
-            </w:r>
-            <w:r>
-              <w:rPr>
-                <w:rFonts w:ascii="Arial" w:hAnsi="Arial" w:cs="Arial"/>
-                <w:sz w:val="20"/>
-                <w:szCs w:val="20"/>
-              </w:rPr>
-              <w:t>O</w:t>
-            </w:r>
-            <w:r>
-              <w:rPr>
-                <w:rFonts w:ascii="Arial" w:hAnsi="Arial" w:cs="Arial"/>
-                <w:sz w:val="20"/>
-                <w:szCs w:val="20"/>
-                <w:vertAlign w:val="subscript"/>
-              </w:rPr>
-              <w:t>10</w:t>
-            </w:r>
-            <w:r>
-              <w:rPr>
-                <w:rFonts w:ascii="Arial" w:hAnsi="Arial" w:cs="Arial"/>
-                <w:sz w:val="20"/>
-                <w:szCs w:val="20"/>
-              </w:rPr>
-              <w:t>(OH)</w:t>
-            </w:r>
-            <w:r>
-              <w:rPr>
-                <w:rFonts w:ascii="Arial" w:hAnsi="Arial" w:cs="Arial"/>
-                <w:sz w:val="20"/>
-                <w:szCs w:val="20"/>
-                <w:vertAlign w:val="subscript"/>
-              </w:rPr>
-              <w:t>8</w:t>
             </w:r>
           </w:p>
         </w:tc>
@@ -7997,7 +8629,55 @@
                 <w:sz w:val="20"/>
                 <w:szCs w:val="20"/>
               </w:rPr>
-              <w:t>; transparent to translucent; ρ=3.1–3.2, H=5 (I, M)</w:t>
+              <w:t>; transparent to translucent</w:t>
+            </w:r>
+            <w:r>
+              <w:rPr>
+                <w:rFonts w:ascii="Arial" w:hAnsi="Arial" w:cs="Arial"/>
+                <w:sz w:val="20"/>
+                <w:szCs w:val="20"/>
+              </w:rPr>
+              <w:t>, vitreous,</w:t>
+            </w:r>
+            <w:r>
+              <w:rPr>
+                <w:rFonts w:ascii="Arial" w:hAnsi="Arial" w:cs="Arial"/>
+                <w:sz w:val="20"/>
+                <w:szCs w:val="20"/>
+              </w:rPr>
+              <w:t xml:space="preserve"> ρ=3.1</w:t>
+            </w:r>
+            <w:r>
+              <w:rPr>
+                <w:rFonts w:ascii="Arial" w:hAnsi="Arial" w:cs="Arial"/>
+                <w:sz w:val="20"/>
+                <w:szCs w:val="20"/>
+              </w:rPr>
+              <w:t>6</w:t>
+            </w:r>
+            <w:r>
+              <w:rPr>
+                <w:rFonts w:ascii="Arial" w:hAnsi="Arial" w:cs="Arial"/>
+                <w:sz w:val="20"/>
+                <w:szCs w:val="20"/>
+              </w:rPr>
+              <w:t>–3.2</w:t>
+            </w:r>
+            <w:r>
+              <w:rPr>
+                <w:rFonts w:ascii="Arial" w:hAnsi="Arial" w:cs="Arial"/>
+                <w:sz w:val="20"/>
+                <w:szCs w:val="20"/>
+              </w:rPr>
+              <w:t>2</w:t>
+            </w:r>
+            <w:r>
+              <w:rPr>
+                <w:rFonts w:ascii="Arial" w:hAnsi="Arial" w:cs="Arial"/>
+                <w:sz w:val="20"/>
+                <w:szCs w:val="20"/>
+              </w:rPr>
+              <w:t>, H=5 (I, M)</w:t>
             </w:r>
           </w:p>
         </w:tc>
@@ -8101,7 +8781,7 @@
                 <w:sz w:val="20"/>
                 <w:szCs w:val="20"/>
               </w:rPr>
-              <w:t>F</w:t>
+              <w:t>(Cl/F/OH)</w:t>
             </w:r>
           </w:p>
         </w:tc>
@@ -8183,7 +8863,39 @@
                 <w:sz w:val="20"/>
                 <w:szCs w:val="20"/>
               </w:rPr>
-              <w:t>, soluble in warm water, ρ=2.0–2.1, H=1.5–2 (I, S)</w:t>
+              <w:t>, soluble in warm water, ρ=2.0</w:t>
+            </w:r>
+            <w:r>
+              <w:rPr>
+                <w:rFonts w:ascii="Arial" w:hAnsi="Arial" w:cs="Arial"/>
+                <w:sz w:val="20"/>
+                <w:szCs w:val="20"/>
+              </w:rPr>
+              <w:t>7</w:t>
+            </w:r>
+            <w:r>
+              <w:rPr>
+                <w:rFonts w:ascii="Arial" w:hAnsi="Arial" w:cs="Arial"/>
+                <w:sz w:val="20"/>
+                <w:szCs w:val="20"/>
+              </w:rPr>
+              <w:t>, H=1.5–2</w:t>
+            </w:r>
+            <w:r>
+              <w:rPr>
+                <w:rFonts w:ascii="Arial" w:hAnsi="Arial" w:cs="Arial"/>
+                <w:sz w:val="20"/>
+                <w:szCs w:val="20"/>
+              </w:rPr>
+              <w:t>.5</w:t>
+            </w:r>
+            <w:r>
+              <w:rPr>
+                <w:rFonts w:ascii="Arial" w:hAnsi="Arial" w:cs="Arial"/>
+                <w:sz w:val="20"/>
+                <w:szCs w:val="20"/>
+              </w:rPr>
+              <w:t xml:space="preserve"> (I, S)</w:t>
             </w:r>
           </w:p>
         </w:tc>
@@ -8241,48 +8953,6 @@
         </w:tc>
       </w:tr>
     </w:tbl>
-    <w:p>
-      <w:pPr>
-        <w:pStyle w:val="BodyText"/>
-        <w:ind w:left="1200"/>
-        <w:jc w:val="both"/>
-        <w:rPr>
-          <w:rFonts w:ascii="Arial" w:hAnsi="Arial" w:cs="Arial"/>
-          <w:sz w:val="22"/>
-          <w:szCs w:val="22"/>
-        </w:rPr>
-      </w:pPr>
-    </w:p>
-    <w:p>
-      <w:pPr>
-        <w:widowControl/>
-        <w:autoSpaceDE/>
-        <w:autoSpaceDN/>
-        <w:spacing w:after="160" w:line="259" w:lineRule="auto"/>
-        <w:rPr>
-          <w:rFonts w:ascii="Arial" w:hAnsi="Arial" w:cs="Arial"/>
-          <w:b/>
-          <w:bCs/>
-        </w:rPr>
-      </w:pPr>
-      <w:r>
-        <w:rPr>
-          <w:rFonts w:ascii="Arial" w:hAnsi="Arial" w:cs="Arial"/>
-          <w:b/>
-          <w:bCs/>
-        </w:rPr>
-        <w:br w:type="page"/>
-      </w:r>
-    </w:p>
-    <w:p>
-      <w:pPr>
-        <w:rPr>
-          <w:rFonts w:ascii="Arial" w:hAnsi="Arial" w:cs="Arial"/>
-          <w:b/>
-          <w:bCs/>
-        </w:rPr>
-      </w:pPr>
-    </w:p>
     <w:p>
       <w:pPr>
         <w:pStyle w:val="BodyText"/>
@@ -8307,6 +8977,7 @@
           <w:sz w:val="22"/>
           <w:szCs w:val="22"/>
         </w:rPr>
+        <w:lastRenderedPageBreak/>
         <w:t>Non-metallic luster with darker color</w:t>
       </w:r>
       <w:r>
@@ -8550,7 +9221,7 @@
           <w:p>
             <w:pPr>
               <w:spacing w:line="259" w:lineRule="auto"/>
-              <w:ind w:right="36"/>
+              <w:ind w:right="-87"/>
               <w:jc w:val="center"/>
               <w:rPr>
                 <w:rFonts w:ascii="Arial" w:hAnsi="Arial" w:cs="Arial"/>
@@ -8588,7 +9259,55 @@
                 <w:sz w:val="20"/>
                 <w:szCs w:val="20"/>
               </w:rPr>
-              <w:t>short, prismatic, 8-sided crystals, ρ=3.5, H=6 (I)</w:t>
+              <w:t>short, prismatic, 8-sided crystals, ρ=</w:t>
+            </w:r>
+            <w:r>
+              <w:rPr>
+                <w:rFonts w:ascii="Arial" w:hAnsi="Arial" w:cs="Arial"/>
+                <w:sz w:val="20"/>
+                <w:szCs w:val="20"/>
+              </w:rPr>
+              <w:t>3.2–</w:t>
+            </w:r>
+            <w:r>
+              <w:rPr>
+                <w:rFonts w:ascii="Arial" w:hAnsi="Arial" w:cs="Arial"/>
+                <w:sz w:val="20"/>
+                <w:szCs w:val="20"/>
+              </w:rPr>
+              <w:t>3.</w:t>
+            </w:r>
+            <w:r>
+              <w:rPr>
+                <w:rFonts w:ascii="Arial" w:hAnsi="Arial" w:cs="Arial"/>
+                <w:sz w:val="20"/>
+                <w:szCs w:val="20"/>
+              </w:rPr>
+              <w:t>6</w:t>
+            </w:r>
+            <w:r>
+              <w:rPr>
+                <w:rFonts w:ascii="Arial" w:hAnsi="Arial" w:cs="Arial"/>
+                <w:sz w:val="20"/>
+                <w:szCs w:val="20"/>
+              </w:rPr>
+              <w:t>, H=</w:t>
+            </w:r>
+            <w:r>
+              <w:rPr>
+                <w:rFonts w:ascii="Arial" w:hAnsi="Arial" w:cs="Arial"/>
+                <w:sz w:val="20"/>
+                <w:szCs w:val="20"/>
+              </w:rPr>
+              <w:t>5.5–</w:t>
+            </w:r>
+            <w:r>
+              <w:rPr>
+                <w:rFonts w:ascii="Arial" w:hAnsi="Arial" w:cs="Arial"/>
+                <w:sz w:val="20"/>
+                <w:szCs w:val="20"/>
+              </w:rPr>
+              <w:t>6 (I)</w:t>
             </w:r>
           </w:p>
         </w:tc>
@@ -8829,7 +9548,39 @@
                 <w:sz w:val="20"/>
                 <w:szCs w:val="20"/>
               </w:rPr>
-              <w:t>, dark green to black or brown, long prismatic 6-sided crystals, ρ=2.9–3.5, H=6 (I, M)</w:t>
+              <w:t>, dark green to black or brown, long prismatic 6-sided crystals, ρ=</w:t>
+            </w:r>
+            <w:r>
+              <w:rPr>
+                <w:rFonts w:ascii="Arial" w:hAnsi="Arial" w:cs="Arial"/>
+                <w:sz w:val="20"/>
+                <w:szCs w:val="20"/>
+              </w:rPr>
+              <w:t>3</w:t>
+            </w:r>
+            <w:r>
+              <w:rPr>
+                <w:rFonts w:ascii="Arial" w:hAnsi="Arial" w:cs="Arial"/>
+                <w:sz w:val="20"/>
+                <w:szCs w:val="20"/>
+              </w:rPr>
+              <w:t>–3.</w:t>
+            </w:r>
+            <w:r>
+              <w:rPr>
+                <w:rFonts w:ascii="Arial" w:hAnsi="Arial" w:cs="Arial"/>
+                <w:sz w:val="20"/>
+                <w:szCs w:val="20"/>
+              </w:rPr>
+              <w:t>4</w:t>
+            </w:r>
+            <w:r>
+              <w:rPr>
+                <w:rFonts w:ascii="Arial" w:hAnsi="Arial" w:cs="Arial"/>
+                <w:sz w:val="20"/>
+                <w:szCs w:val="20"/>
+              </w:rPr>
+              <w:t>, H=6 (I, M)</w:t>
             </w:r>
           </w:p>
         </w:tc>
@@ -9072,25 +9823,7 @@
                 <w:sz w:val="20"/>
                 <w:szCs w:val="20"/>
               </w:rPr>
-              <w:t xml:space="preserve">striations on </w:t>
-            </w:r>
-            <w:proofErr w:type="gramStart"/>
-            <w:r>
-              <w:rPr>
-                <w:rFonts w:ascii="Arial" w:hAnsi="Arial" w:cs="Arial"/>
-                <w:sz w:val="20"/>
-                <w:szCs w:val="20"/>
-              </w:rPr>
-              <w:t>some</w:t>
-            </w:r>
-            <w:proofErr w:type="gramEnd"/>
-            <w:r>
-              <w:rPr>
-                <w:rFonts w:ascii="Arial" w:hAnsi="Arial" w:cs="Arial"/>
-                <w:sz w:val="20"/>
-                <w:szCs w:val="20"/>
-              </w:rPr>
-              <w:t xml:space="preserve"> cleavage planes, ρ=2.6–2.8, H=6–6.5 (I, M, S)</w:t>
+              <w:t>striations on some cleavage planes, ρ=2.6–2.8, H=6–6.5 (I, M, S)</w:t>
             </w:r>
           </w:p>
         </w:tc>
@@ -9301,7 +10034,39 @@
                 <w:sz w:val="20"/>
                 <w:szCs w:val="20"/>
               </w:rPr>
-              <w:t>, transparent to translucent, ρ=3.5–4.5, H=6.5–7 (I)</w:t>
+              <w:t xml:space="preserve">, </w:t>
+            </w:r>
+            <w:r>
+              <w:rPr>
+                <w:rFonts w:ascii="Arial" w:hAnsi="Arial" w:cs="Arial"/>
+                <w:sz w:val="20"/>
+                <w:szCs w:val="20"/>
+              </w:rPr>
+              <w:t xml:space="preserve">brittle, conchoidal fracture, </w:t>
+            </w:r>
+            <w:r>
+              <w:rPr>
+                <w:rFonts w:ascii="Arial" w:hAnsi="Arial" w:cs="Arial"/>
+                <w:sz w:val="20"/>
+                <w:szCs w:val="20"/>
+              </w:rPr>
+              <w:t>transparent to translucent, ρ=3.</w:t>
+            </w:r>
+            <w:r>
+              <w:rPr>
+                <w:rFonts w:ascii="Arial" w:hAnsi="Arial" w:cs="Arial"/>
+                <w:sz w:val="20"/>
+                <w:szCs w:val="20"/>
+              </w:rPr>
+              <w:t>2</w:t>
+            </w:r>
+            <w:r>
+              <w:rPr>
+                <w:rFonts w:ascii="Arial" w:hAnsi="Arial" w:cs="Arial"/>
+                <w:sz w:val="20"/>
+                <w:szCs w:val="20"/>
+              </w:rPr>
+              <w:t>–4.5, H=6.5–7 (I)</w:t>
             </w:r>
           </w:p>
         </w:tc>
@@ -9466,7 +10231,15 @@
                 <w:sz w:val="20"/>
                 <w:szCs w:val="20"/>
               </w:rPr>
-              <w:t>5, H=</w:t>
+              <w:t>3</w:t>
+            </w:r>
+            <w:r>
+              <w:rPr>
+                <w:rFonts w:ascii="Arial" w:hAnsi="Arial" w:cs="Arial"/>
+                <w:sz w:val="20"/>
+                <w:szCs w:val="20"/>
+              </w:rPr>
+              <w:t>, H=</w:t>
             </w:r>
             <w:r>
               <w:t xml:space="preserve"> </w:t>
@@ -10081,7 +10854,39 @@
                 <w:sz w:val="20"/>
                 <w:szCs w:val="20"/>
               </w:rPr>
-              <w:t>ρ=3–3.5, H=2.5–3 (M, S)</w:t>
+              <w:t>ρ=</w:t>
+            </w:r>
+            <w:r>
+              <w:rPr>
+                <w:rFonts w:ascii="Arial" w:hAnsi="Arial" w:cs="Arial"/>
+                <w:sz w:val="20"/>
+                <w:szCs w:val="20"/>
+              </w:rPr>
+              <w:t>2.7</w:t>
+            </w:r>
+            <w:r>
+              <w:rPr>
+                <w:rFonts w:ascii="Arial" w:hAnsi="Arial" w:cs="Arial"/>
+                <w:sz w:val="20"/>
+                <w:szCs w:val="20"/>
+              </w:rPr>
+              <w:t>–3.</w:t>
+            </w:r>
+            <w:r>
+              <w:rPr>
+                <w:rFonts w:ascii="Arial" w:hAnsi="Arial" w:cs="Arial"/>
+                <w:sz w:val="20"/>
+                <w:szCs w:val="20"/>
+              </w:rPr>
+              <w:t>3</w:t>
+            </w:r>
+            <w:r>
+              <w:rPr>
+                <w:rFonts w:ascii="Arial" w:hAnsi="Arial" w:cs="Arial"/>
+                <w:sz w:val="20"/>
+                <w:szCs w:val="20"/>
+              </w:rPr>
+              <w:t>, H=2.5–3 (M, S)</w:t>
             </w:r>
           </w:p>
         </w:tc>
@@ -10339,7 +11144,39 @@
                 <w:sz w:val="20"/>
                 <w:szCs w:val="20"/>
               </w:rPr>
-              <w:t>ρ=2.5–3.5, H=2–2.5 (M)</w:t>
+              <w:t>ρ=2.</w:t>
+            </w:r>
+            <w:r>
+              <w:rPr>
+                <w:rFonts w:ascii="Arial" w:hAnsi="Arial" w:cs="Arial"/>
+                <w:sz w:val="20"/>
+                <w:szCs w:val="20"/>
+              </w:rPr>
+              <w:t>6</w:t>
+            </w:r>
+            <w:r>
+              <w:rPr>
+                <w:rFonts w:ascii="Arial" w:hAnsi="Arial" w:cs="Arial"/>
+                <w:sz w:val="20"/>
+                <w:szCs w:val="20"/>
+              </w:rPr>
+              <w:t>–3.</w:t>
+            </w:r>
+            <w:r>
+              <w:rPr>
+                <w:rFonts w:ascii="Arial" w:hAnsi="Arial" w:cs="Arial"/>
+                <w:sz w:val="20"/>
+                <w:szCs w:val="20"/>
+              </w:rPr>
+              <w:t>3</w:t>
+            </w:r>
+            <w:r>
+              <w:rPr>
+                <w:rFonts w:ascii="Arial" w:hAnsi="Arial" w:cs="Arial"/>
+                <w:sz w:val="20"/>
+                <w:szCs w:val="20"/>
+              </w:rPr>
+              <w:t>, H=2–2.5 (M)</w:t>
             </w:r>
           </w:p>
         </w:tc>
@@ -10467,11 +11304,27 @@
             </w:r>
             <w:r>
               <w:rPr>
-                <w:rFonts w:ascii="Arial" w:hAnsi="Arial" w:cs="Arial"/>
+                <w:rFonts w:ascii="Calibri" w:hAnsi="Calibri" w:cs="Calibri"/>
                 <w:sz w:val="16"/>
                 <w:szCs w:val="16"/>
               </w:rPr>
-              <w:t>(Mg,Fe)</w:t>
+              <w:t>•</w:t>
+            </w:r>
+            <w:r>
+              <w:rPr>
+                <w:rFonts w:ascii="Arial" w:hAnsi="Arial" w:cs="Arial"/>
+                <w:sz w:val="16"/>
+                <w:szCs w:val="16"/>
+              </w:rPr>
+              <w:t>(</w:t>
+            </w:r>
+            <w:r>
+              <w:rPr>
+                <w:rFonts w:ascii="Arial" w:hAnsi="Arial" w:cs="Arial"/>
+                <w:sz w:val="16"/>
+                <w:szCs w:val="16"/>
+              </w:rPr>
+              <w:t>Mg,Fe)</w:t>
             </w:r>
             <w:r>
               <w:rPr>
@@ -10547,7 +11400,23 @@
                 <w:sz w:val="20"/>
                 <w:szCs w:val="20"/>
               </w:rPr>
-              <w:t>yellowish brown, resinous luster, cleavage in 6 directions, yellowish brown or nearly white streak, ρ=4, H=3.5–4 (I, M, S)</w:t>
+              <w:t>yellowish brown, resinous luster, cleavage in 6 directions, yellowish brown or nearly white streak, ρ=</w:t>
+            </w:r>
+            <w:r>
+              <w:rPr>
+                <w:rFonts w:ascii="Arial" w:hAnsi="Arial" w:cs="Arial"/>
+                <w:sz w:val="20"/>
+                <w:szCs w:val="20"/>
+              </w:rPr>
+              <w:t>3.9–4.1</w:t>
+            </w:r>
+            <w:r>
+              <w:rPr>
+                <w:rFonts w:ascii="Arial" w:hAnsi="Arial" w:cs="Arial"/>
+                <w:sz w:val="20"/>
+                <w:szCs w:val="20"/>
+              </w:rPr>
+              <w:t>, H=3.5–4 (I, M, S)</w:t>
             </w:r>
           </w:p>
         </w:tc>
@@ -10600,7 +11469,7 @@
                 <w:sz w:val="20"/>
                 <w:szCs w:val="20"/>
               </w:rPr>
-              <w:t>(Zn,Fe)S</w:t>
+              <w:t>ZnS</w:t>
             </w:r>
           </w:p>
         </w:tc>
@@ -10802,15 +11671,39 @@
                 <w:sz w:val="20"/>
                 <w:szCs w:val="20"/>
               </w:rPr>
-              <w:t>red to red-brown streak, earthy</w:t>
-            </w:r>
-            <w:r>
-              <w:rPr>
-                <w:rFonts w:ascii="Arial" w:hAnsi="Arial" w:cs="Arial"/>
-                <w:sz w:val="20"/>
-                <w:szCs w:val="20"/>
-              </w:rPr>
-              <w:t xml:space="preserve"> appearance H=1.5 (S)</w:t>
+              <w:t xml:space="preserve">red to red-brown streak, </w:t>
+            </w:r>
+            <w:r>
+              <w:rPr>
+                <w:rFonts w:ascii="Arial" w:hAnsi="Arial" w:cs="Arial"/>
+                <w:sz w:val="20"/>
+                <w:szCs w:val="20"/>
+              </w:rPr>
+              <w:t>dull to earthy luster,</w:t>
+            </w:r>
+            <w:r>
+              <w:rPr>
+                <w:rFonts w:ascii="Arial" w:hAnsi="Arial" w:cs="Arial"/>
+                <w:sz w:val="20"/>
+                <w:szCs w:val="20"/>
+              </w:rPr>
+              <w:t xml:space="preserve"> </w:t>
+            </w:r>
+            <w:r>
+              <w:rPr>
+                <w:rFonts w:ascii="Arial" w:hAnsi="Arial" w:cs="Arial"/>
+                <w:sz w:val="20"/>
+                <w:szCs w:val="20"/>
+              </w:rPr>
+              <w:t xml:space="preserve">ρ=5.26, H=5–6 </w:t>
+            </w:r>
+            <w:r>
+              <w:rPr>
+                <w:rFonts w:ascii="Arial" w:hAnsi="Arial" w:cs="Arial"/>
+                <w:sz w:val="20"/>
+                <w:szCs w:val="20"/>
+              </w:rPr>
+              <w:t>(S)</w:t>
             </w:r>
           </w:p>
         </w:tc>
@@ -10939,27 +11832,7 @@
                 <w:sz w:val="20"/>
                 <w:szCs w:val="20"/>
               </w:rPr>
-              <w:t xml:space="preserve">Yellowish-brown streak, yellowish brown to dark brown; hard, structureless, or radial fibrous masses; can be cubic as pseudomorph after pyrite, </w:t>
-            </w:r>
-          </w:p>
-          <w:p>
-            <w:pPr>
-              <w:spacing w:line="259" w:lineRule="auto"/>
-              <w:ind w:right="36"/>
-              <w:jc w:val="center"/>
-              <w:rPr>
-                <w:rFonts w:ascii="Arial" w:hAnsi="Arial" w:cs="Arial"/>
-                <w:sz w:val="20"/>
-                <w:szCs w:val="20"/>
-              </w:rPr>
-            </w:pPr>
-            <w:r>
-              <w:rPr>
-                <w:rFonts w:ascii="Arial" w:hAnsi="Arial" w:cs="Arial"/>
-                <w:sz w:val="20"/>
-                <w:szCs w:val="20"/>
-              </w:rPr>
-              <w:t>ρ=2.7–4.3, H=4–5.5 (S)</w:t>
+              <w:t>Yellowish-brown streak, yellowish brown to dark brown; hard, structureless, or radial fibrous masses; can be cubic as pseudomorph after pyrite, ρ=2.7–4.3, H=4–5.5 (S)</w:t>
             </w:r>
           </w:p>
         </w:tc>
@@ -12904,11 +13777,11 @@
           <w:sz w:val="20"/>
         </w:rPr>
         <w:sectPr>
-          <w:footerReference w:type="even" r:id="rId28"/>
-          <w:footerReference w:type="default" r:id="rId29"/>
-          <w:footerReference w:type="first" r:id="rId30"/>
+          <w:footerReference w:type="even" r:id="rId24"/>
+          <w:footerReference w:type="default" r:id="rId25"/>
+          <w:footerReference w:type="first" r:id="rId26"/>
           <w:pgSz w:w="12240" w:h="15840"/>
-          <w:pgMar w:top="1440" w:right="1440" w:bottom="1440" w:left="1440" w:header="0" w:footer="1014" w:gutter="0"/>
+          <w:pgMar w:top="1170" w:right="1440" w:bottom="1260" w:left="1440" w:header="0" w:footer="1014" w:gutter="0"/>
           <w:pgNumType w:start="11"/>
           <w:cols w:space="720"/>
           <w:docGrid w:linePitch="299"/>
@@ -14508,7 +15381,7 @@
           <w:rFonts w:ascii="Arial" w:hAnsi="Arial" w:cs="Arial"/>
         </w:rPr>
       </w:pPr>
-      <w:bookmarkStart w:id="3" w:name="_TOC_250010"/>
+      <w:bookmarkStart w:id="1" w:name="_TOC_250010"/>
       <w:r>
         <w:rPr>
           <w:rFonts w:ascii="Arial" w:hAnsi="Arial" w:cs="Arial"/>
@@ -14519,7 +15392,7 @@
         </w:rPr>
         <w:br w:type="column"/>
       </w:r>
-      <w:bookmarkEnd w:id="3"/>
+      <w:bookmarkEnd w:id="1"/>
     </w:p>
     <w:tbl>
       <w:tblPr>
@@ -16376,7 +17249,7 @@
       <w:r>
         <w:t xml:space="preserve"> (Var: Amethyst), Nangarhar, Afghanistan,” </w:t>
       </w:r>
-      <w:hyperlink r:id="rId31" w:history="1">
+      <w:hyperlink r:id="rId27" w:history="1">
         <w:r>
           <w:rPr>
             <w:rStyle w:val="Hyperlink"/>
@@ -16425,7 +17298,7 @@
       <w:r>
         <w:t xml:space="preserve"> </w:t>
       </w:r>
-      <w:hyperlink r:id="rId32" w:history="1">
+      <w:hyperlink r:id="rId28" w:history="1">
         <w:r>
           <w:rPr>
             <w:rStyle w:val="Hyperlink"/>
@@ -16434,10 +17307,7 @@
         </w:r>
       </w:hyperlink>
       <w:r>
-        <w:t xml:space="preserve">; </w:t>
-      </w:r>
-      <w:r>
-        <w:t>last access: 2022-06-29.</w:t>
+        <w:t>; last access: 2022-06-29.</w:t>
       </w:r>
     </w:p>
     <w:p>
@@ -16484,7 +17354,7 @@
       <w:r>
         <w:t xml:space="preserve">, </w:t>
       </w:r>
-      <w:hyperlink r:id="rId33" w:history="1">
+      <w:hyperlink r:id="rId29" w:history="1">
         <w:r>
           <w:rPr>
             <w:rStyle w:val="Hyperlink"/>
@@ -16493,10 +17363,7 @@
         </w:r>
       </w:hyperlink>
       <w:r>
-        <w:t xml:space="preserve">; </w:t>
-      </w:r>
-      <w:r>
-        <w:t>last access: 2022-06-29.</w:t>
+        <w:t>; last access: 2022-06-29.</w:t>
       </w:r>
     </w:p>
     <w:p>
@@ -16526,10 +17393,7 @@
         <w:t xml:space="preserve"> cleavage planes in the mineral fluorite.</w:t>
       </w:r>
       <w:r>
-        <w:t xml:space="preserve"> . .</w:t>
-      </w:r>
-      <w:r>
-        <w:t>,”</w:t>
+        <w:t xml:space="preserve"> . .,”</w:t>
       </w:r>
       <w:r>
         <w:t> </w:t>
@@ -16552,7 +17416,7 @@
       <w:r>
         <w:t xml:space="preserve">, </w:t>
       </w:r>
-      <w:hyperlink r:id="rId34" w:history="1">
+      <w:hyperlink r:id="rId30" w:history="1">
         <w:r>
           <w:rPr>
             <w:rStyle w:val="Hyperlink"/>
@@ -16572,7 +17436,7 @@
       <w:r>
         <w:t xml:space="preserve">Cronin, Vince, 2002, “Amphibole Data: Specimen 2,” </w:t>
       </w:r>
-      <w:hyperlink r:id="rId35" w:history="1">
+      <w:hyperlink r:id="rId31" w:history="1">
         <w:r>
           <w:rPr>
             <w:rStyle w:val="Hyperlink"/>
@@ -16581,10 +17445,7 @@
         </w:r>
       </w:hyperlink>
       <w:r>
-        <w:t xml:space="preserve">; </w:t>
-      </w:r>
-      <w:r>
-        <w:t>last access: 2022-06-29.</w:t>
+        <w:t>; last access: 2022-06-29.</w:t>
       </w:r>
     </w:p>
     <w:p>
@@ -16601,7 +17462,7 @@
       <w:r>
         <w:t xml:space="preserve">,” </w:t>
       </w:r>
-      <w:hyperlink r:id="rId36" w:history="1">
+      <w:hyperlink r:id="rId32" w:history="1">
         <w:r>
           <w:rPr>
             <w:rStyle w:val="Hyperlink"/>
@@ -16610,10 +17471,7 @@
         </w:r>
       </w:hyperlink>
       <w:r>
-        <w:t xml:space="preserve">; </w:t>
-      </w:r>
-      <w:r>
-        <w:t>last access: 2022-06-29.</w:t>
+        <w:t>; last access: 2022-06-29.</w:t>
       </w:r>
     </w:p>
     <w:p>
@@ -16624,7 +17482,7 @@
       <w:r>
         <w:t xml:space="preserve">Minot, Henry, “Calcite (Var: Iceland Spar), Rockland, Knox County, Maine, USA,” </w:t>
       </w:r>
-      <w:hyperlink r:id="rId37" w:history="1">
+      <w:hyperlink r:id="rId33" w:history="1">
         <w:r>
           <w:rPr>
             <w:rStyle w:val="Hyperlink"/>
@@ -16633,13 +17491,7 @@
         </w:r>
       </w:hyperlink>
       <w:r>
-        <w:t xml:space="preserve">; </w:t>
-      </w:r>
-      <w:r>
-        <w:t>last access: 2022-06-29.</w:t>
-      </w:r>
-      <w:r>
-        <w:t xml:space="preserve"> </w:t>
+        <w:t xml:space="preserve">; last access: 2022-06-29. </w:t>
       </w:r>
     </w:p>
     <w:p>
@@ -16687,7 +17539,7 @@
       <w:r>
         <w:t xml:space="preserve">, Valais, Switzerland,” </w:t>
       </w:r>
-      <w:hyperlink r:id="rId38" w:history="1">
+      <w:hyperlink r:id="rId34" w:history="1">
         <w:r>
           <w:rPr>
             <w:rStyle w:val="Hyperlink"/>
@@ -16696,15 +17548,13 @@
         </w:r>
       </w:hyperlink>
       <w:r>
-        <w:t xml:space="preserve">; </w:t>
-      </w:r>
-      <w:r>
-        <w:t>last access: 2022-06-29.</w:t>
+        <w:t>; last access: 2022-06-29.</w:t>
       </w:r>
     </w:p>
     <w:p>
       <w:pPr>
         <w:spacing w:after="240"/>
+        <w:ind w:left="360" w:hanging="360"/>
       </w:pPr>
       <w:proofErr w:type="spellStart"/>
       <w:r>
@@ -16723,7 +17573,7 @@
       <w:r>
         <w:t xml:space="preserve"> </w:t>
       </w:r>
-      <w:hyperlink r:id="rId39" w:history="1">
+      <w:hyperlink r:id="rId35" w:history="1">
         <w:r>
           <w:rPr>
             <w:rStyle w:val="Hyperlink"/>
@@ -16732,10 +17582,40 @@
         </w:r>
       </w:hyperlink>
       <w:r>
-        <w:t xml:space="preserve">; </w:t>
-      </w:r>
-      <w:r>
-        <w:t>last access: 2022-06-29.</w:t>
+        <w:t>; last access: 2022-06-29.</w:t>
+      </w:r>
+    </w:p>
+    <w:p>
+      <w:pPr>
+        <w:widowControl/>
+        <w:autoSpaceDE/>
+        <w:autoSpaceDN/>
+        <w:spacing w:after="160" w:line="259" w:lineRule="auto"/>
+      </w:pPr>
+      <w:r>
+        <w:br w:type="page"/>
+      </w:r>
+    </w:p>
+    <w:p>
+      <w:pPr>
+        <w:spacing w:after="240"/>
+        <w:jc w:val="center"/>
+        <w:rPr>
+          <w:b/>
+          <w:bCs/>
+          <w:i/>
+          <w:iCs/>
+        </w:rPr>
+      </w:pPr>
+      <w:r>
+        <w:rPr>
+          <w:b/>
+          <w:bCs/>
+          <w:i/>
+          <w:iCs/>
+        </w:rPr>
+        <w:lastRenderedPageBreak/>
+        <w:t>NOTES</w:t>
       </w:r>
     </w:p>
     <w:p/>
@@ -16747,70 +17627,6 @@
     </w:sectPr>
   </w:body>
 </w:document>
-</file>
-
-<file path=word/comments.xml><?xml version="1.0" encoding="utf-8"?>
-<w:comments xmlns:wpc="http://schemas.microsoft.com/office/word/2010/wordprocessingCanvas" xmlns:cx="http://schemas.microsoft.com/office/drawing/2014/chartex" xmlns:cx1="http://schemas.microsoft.com/office/drawing/2015/9/8/chartex" xmlns:cx2="http://schemas.microsoft.com/office/drawing/2015/10/21/chartex" xmlns:cx3="http://schemas.microsoft.com/office/drawing/2016/5/9/chartex" xmlns:cx4="http://schemas.microsoft.com/office/drawing/2016/5/10/chartex" xmlns:cx5="http://schemas.microsoft.com/office/drawing/2016/5/11/chartex" xmlns:cx6="http://schemas.microsoft.com/office/drawing/2016/5/12/chartex" xmlns:cx7="http://schemas.microsoft.com/office/drawing/2016/5/13/chartex" xmlns:cx8="http://schemas.microsoft.com/office/drawing/2016/5/14/chartex" xmlns:mc="http://schemas.openxmlformats.org/markup-compatibility/2006" xmlns:aink="http://schemas.microsoft.com/office/drawing/2016/ink" xmlns:am3d="http://schemas.microsoft.com/office/drawing/2017/model3d" xmlns:o="urn:schemas-microsoft-com:office:office" xmlns:oel="http://schemas.microsoft.com/office/2019/extlst" xmlns:r="http://schemas.openxmlformats.org/officeDocument/2006/relationships" xmlns:m="http://schemas.openxmlformats.org/officeDocument/2006/math" xmlns:v="urn:schemas-microsoft-com:vml" xmlns:wp14="http://schemas.microsoft.com/office/word/2010/wordprocessingDrawing" xmlns:wp="http://schemas.openxmlformats.org/drawingml/2006/wordprocessingDrawing" xmlns:w10="urn:schemas-microsoft-com:office:word" xmlns:w="http://schemas.openxmlformats.org/wordprocessingml/2006/main" xmlns:w14="http://schemas.microsoft.com/office/word/2010/wordml" xmlns:w15="http://schemas.microsoft.com/office/word/2012/wordml" xmlns:w16cex="http://schemas.microsoft.com/office/word/2018/wordml/cex" xmlns:w16cid="http://schemas.microsoft.com/office/word/2016/wordml/cid" xmlns:w16="http://schemas.microsoft.com/office/word/2018/wordml" xmlns:w16sdtdh="http://schemas.microsoft.com/office/word/2020/wordml/sdtdatahash" xmlns:w16se="http://schemas.microsoft.com/office/word/2015/wordml/symex" xmlns:wpg="http://schemas.microsoft.com/office/word/2010/wordprocessingGroup" xmlns:wpi="http://schemas.microsoft.com/office/word/2010/wordprocessingInk" xmlns:wne="http://schemas.microsoft.com/office/word/2006/wordml" xmlns:wps="http://schemas.microsoft.com/office/word/2010/wordprocessingShape" mc:Ignorable="w14 w15 w16se w16cid w16 w16cex w16sdtdh wp14">
-  <w:comment w:id="1" w:author="Rachel Bosch" w:date="2022-06-23T15:21:00Z" w:initials="RB">
-    <w:p>
-      <w:pPr>
-        <w:pStyle w:val="CommentText"/>
-      </w:pPr>
-      <w:r>
-        <w:rPr>
-          <w:rStyle w:val="CommentReference"/>
-        </w:rPr>
-        <w:annotationRef/>
-      </w:r>
-      <w:r>
-        <w:rPr>
-          <w:noProof/>
-        </w:rPr>
-        <w:t>Make this table anew</w:t>
-      </w:r>
-    </w:p>
-  </w:comment>
-  <w:comment w:id="2" w:author="Rachel Bosch" w:date="2022-06-23T15:21:00Z" w:initials="RB">
-    <w:p>
-      <w:pPr>
-        <w:pStyle w:val="CommentText"/>
-      </w:pPr>
-      <w:r>
-        <w:rPr>
-          <w:rStyle w:val="CommentReference"/>
-        </w:rPr>
-        <w:annotationRef/>
-      </w:r>
-      <w:r>
-        <w:rPr>
-          <w:noProof/>
-        </w:rPr>
-        <w:t>Find an OER or redraw this figure</w:t>
-      </w:r>
-    </w:p>
-  </w:comment>
-</w:comments>
-</file>
-
-<file path=word/commentsExtended.xml><?xml version="1.0" encoding="utf-8"?>
-<w15:commentsEx xmlns:wpc="http://schemas.microsoft.com/office/word/2010/wordprocessingCanvas" xmlns:cx="http://schemas.microsoft.com/office/drawing/2014/chartex" xmlns:cx1="http://schemas.microsoft.com/office/drawing/2015/9/8/chartex" xmlns:cx2="http://schemas.microsoft.com/office/drawing/2015/10/21/chartex" xmlns:cx3="http://schemas.microsoft.com/office/drawing/2016/5/9/chartex" xmlns:cx4="http://schemas.microsoft.com/office/drawing/2016/5/10/chartex" xmlns:cx5="http://schemas.microsoft.com/office/drawing/2016/5/11/chartex" xmlns:cx6="http://schemas.microsoft.com/office/drawing/2016/5/12/chartex" xmlns:cx7="http://schemas.microsoft.com/office/drawing/2016/5/13/chartex" xmlns:cx8="http://schemas.microsoft.com/office/drawing/2016/5/14/chartex" xmlns:mc="http://schemas.openxmlformats.org/markup-compatibility/2006" xmlns:aink="http://schemas.microsoft.com/office/drawing/2016/ink" xmlns:am3d="http://schemas.microsoft.com/office/drawing/2017/model3d" xmlns:o="urn:schemas-microsoft-com:office:office" xmlns:oel="http://schemas.microsoft.com/office/2019/extlst" xmlns:r="http://schemas.openxmlformats.org/officeDocument/2006/relationships" xmlns:m="http://schemas.openxmlformats.org/officeDocument/2006/math" xmlns:v="urn:schemas-microsoft-com:vml" xmlns:wp14="http://schemas.microsoft.com/office/word/2010/wordprocessingDrawing" xmlns:wp="http://schemas.openxmlformats.org/drawingml/2006/wordprocessingDrawing" xmlns:w10="urn:schemas-microsoft-com:office:word" xmlns:w="http://schemas.openxmlformats.org/wordprocessingml/2006/main" xmlns:w14="http://schemas.microsoft.com/office/word/2010/wordml" xmlns:w15="http://schemas.microsoft.com/office/word/2012/wordml" xmlns:w16cex="http://schemas.microsoft.com/office/word/2018/wordml/cex" xmlns:w16cid="http://schemas.microsoft.com/office/word/2016/wordml/cid" xmlns:w16="http://schemas.microsoft.com/office/word/2018/wordml" xmlns:w16sdtdh="http://schemas.microsoft.com/office/word/2020/wordml/sdtdatahash" xmlns:w16se="http://schemas.microsoft.com/office/word/2015/wordml/symex" xmlns:wpg="http://schemas.microsoft.com/office/word/2010/wordprocessingGroup" xmlns:wpi="http://schemas.microsoft.com/office/word/2010/wordprocessingInk" xmlns:wne="http://schemas.microsoft.com/office/word/2006/wordml" xmlns:wps="http://schemas.microsoft.com/office/word/2010/wordprocessingShape" mc:Ignorable="w14 w15 w16se w16cid w16 w16cex w16sdtdh wp14">
-  <w15:commentEx w15:paraId="1D86E710" w15:done="0"/>
-  <w15:commentEx w15:paraId="76C10002" w15:done="0"/>
-</w15:commentsEx>
-</file>
-
-<file path=word/commentsExtensible.xml><?xml version="1.0" encoding="utf-8"?>
-<w16cex:commentsExtensible xmlns:wpc="http://schemas.microsoft.com/office/word/2010/wordprocessingCanvas" xmlns:cx="http://schemas.microsoft.com/office/drawing/2014/chartex" xmlns:cx1="http://schemas.microsoft.com/office/drawing/2015/9/8/chartex" xmlns:cx2="http://schemas.microsoft.com/office/drawing/2015/10/21/chartex" xmlns:cx3="http://schemas.microsoft.com/office/drawing/2016/5/9/chartex" xmlns:cx4="http://schemas.microsoft.com/office/drawing/2016/5/10/chartex" xmlns:cx5="http://schemas.microsoft.com/office/drawing/2016/5/11/chartex" xmlns:cx6="http://schemas.microsoft.com/office/drawing/2016/5/12/chartex" xmlns:cx7="http://schemas.microsoft.com/office/drawing/2016/5/13/chartex" xmlns:cx8="http://schemas.microsoft.com/office/drawing/2016/5/14/chartex" xmlns:mc="http://schemas.openxmlformats.org/markup-compatibility/2006" xmlns:aink="http://schemas.microsoft.com/office/drawing/2016/ink" xmlns:am3d="http://schemas.microsoft.com/office/drawing/2017/model3d" xmlns:o="urn:schemas-microsoft-com:office:office" xmlns:oel="http://schemas.microsoft.com/office/2019/extlst" xmlns:r="http://schemas.openxmlformats.org/officeDocument/2006/relationships" xmlns:m="http://schemas.openxmlformats.org/officeDocument/2006/math" xmlns:v="urn:schemas-microsoft-com:vml" xmlns:wp14="http://schemas.microsoft.com/office/word/2010/wordprocessingDrawing" xmlns:wp="http://schemas.openxmlformats.org/drawingml/2006/wordprocessingDrawing" xmlns:w10="urn:schemas-microsoft-com:office:word" xmlns:w="http://schemas.openxmlformats.org/wordprocessingml/2006/main" xmlns:w14="http://schemas.microsoft.com/office/word/2010/wordml" xmlns:w15="http://schemas.microsoft.com/office/word/2012/wordml" xmlns:w16cex="http://schemas.microsoft.com/office/word/2018/wordml/cex" xmlns:w16cid="http://schemas.microsoft.com/office/word/2016/wordml/cid" xmlns:w16="http://schemas.microsoft.com/office/word/2018/wordml" xmlns:w16sdtdh="http://schemas.microsoft.com/office/word/2020/wordml/sdtdatahash" xmlns:w16se="http://schemas.microsoft.com/office/word/2015/wordml/symex" xmlns:wpg="http://schemas.microsoft.com/office/word/2010/wordprocessingGroup" xmlns:wpi="http://schemas.microsoft.com/office/word/2010/wordprocessingInk" xmlns:wne="http://schemas.microsoft.com/office/word/2006/wordml" xmlns:wps="http://schemas.microsoft.com/office/word/2010/wordprocessingShape" mc:Ignorable="w14 w15 w16se w16cid w16 w16cex w16sdtdh wp14">
-  <w16cex:commentExtensible w16cex:durableId="265F0375" w16cex:dateUtc="2022-06-23T19:21:00Z"/>
-  <w16cex:commentExtensible w16cex:durableId="265F0390" w16cex:dateUtc="2022-06-23T19:21:00Z"/>
-</w16cex:commentsExtensible>
-</file>
-
-<file path=word/commentsIds.xml><?xml version="1.0" encoding="utf-8"?>
-<w16cid:commentsIds xmlns:wpc="http://schemas.microsoft.com/office/word/2010/wordprocessingCanvas" xmlns:cx="http://schemas.microsoft.com/office/drawing/2014/chartex" xmlns:cx1="http://schemas.microsoft.com/office/drawing/2015/9/8/chartex" xmlns:cx2="http://schemas.microsoft.com/office/drawing/2015/10/21/chartex" xmlns:cx3="http://schemas.microsoft.com/office/drawing/2016/5/9/chartex" xmlns:cx4="http://schemas.microsoft.com/office/drawing/2016/5/10/chartex" xmlns:cx5="http://schemas.microsoft.com/office/drawing/2016/5/11/chartex" xmlns:cx6="http://schemas.microsoft.com/office/drawing/2016/5/12/chartex" xmlns:cx7="http://schemas.microsoft.com/office/drawing/2016/5/13/chartex" xmlns:cx8="http://schemas.microsoft.com/office/drawing/2016/5/14/chartex" xmlns:mc="http://schemas.openxmlformats.org/markup-compatibility/2006" xmlns:aink="http://schemas.microsoft.com/office/drawing/2016/ink" xmlns:am3d="http://schemas.microsoft.com/office/drawing/2017/model3d" xmlns:o="urn:schemas-microsoft-com:office:office" xmlns:oel="http://schemas.microsoft.com/office/2019/extlst" xmlns:r="http://schemas.openxmlformats.org/officeDocument/2006/relationships" xmlns:m="http://schemas.openxmlformats.org/officeDocument/2006/math" xmlns:v="urn:schemas-microsoft-com:vml" xmlns:wp14="http://schemas.microsoft.com/office/word/2010/wordprocessingDrawing" xmlns:wp="http://schemas.openxmlformats.org/drawingml/2006/wordprocessingDrawing" xmlns:w10="urn:schemas-microsoft-com:office:word" xmlns:w="http://schemas.openxmlformats.org/wordprocessingml/2006/main" xmlns:w14="http://schemas.microsoft.com/office/word/2010/wordml" xmlns:w15="http://schemas.microsoft.com/office/word/2012/wordml" xmlns:w16cex="http://schemas.microsoft.com/office/word/2018/wordml/cex" xmlns:w16cid="http://schemas.microsoft.com/office/word/2016/wordml/cid" xmlns:w16="http://schemas.microsoft.com/office/word/2018/wordml" xmlns:w16sdtdh="http://schemas.microsoft.com/office/word/2020/wordml/sdtdatahash" xmlns:w16se="http://schemas.microsoft.com/office/word/2015/wordml/symex" xmlns:wpg="http://schemas.microsoft.com/office/word/2010/wordprocessingGroup" xmlns:wpi="http://schemas.microsoft.com/office/word/2010/wordprocessingInk" xmlns:wne="http://schemas.microsoft.com/office/word/2006/wordml" xmlns:wps="http://schemas.microsoft.com/office/word/2010/wordprocessingShape" mc:Ignorable="w14 w15 w16se w16cid w16 w16cex w16sdtdh wp14">
-  <w16cid:commentId w16cid:paraId="1D86E710" w16cid:durableId="265F0375"/>
-  <w16cid:commentId w16cid:paraId="76C10002" w16cid:durableId="265F0390"/>
-</w16cid:commentsIds>
 </file>
 
 <file path=word/endnotes.xml><?xml version="1.0" encoding="utf-8"?>
@@ -17466,14 +18282,6 @@
     <w:abstractNumId w:val="2"/>
   </w:num>
 </w:numbering>
-</file>
-
-<file path=word/people.xml><?xml version="1.0" encoding="utf-8"?>
-<w15:people xmlns:wpc="http://schemas.microsoft.com/office/word/2010/wordprocessingCanvas" xmlns:cx="http://schemas.microsoft.com/office/drawing/2014/chartex" xmlns:cx1="http://schemas.microsoft.com/office/drawing/2015/9/8/chartex" xmlns:cx2="http://schemas.microsoft.com/office/drawing/2015/10/21/chartex" xmlns:cx3="http://schemas.microsoft.com/office/drawing/2016/5/9/chartex" xmlns:cx4="http://schemas.microsoft.com/office/drawing/2016/5/10/chartex" xmlns:cx5="http://schemas.microsoft.com/office/drawing/2016/5/11/chartex" xmlns:cx6="http://schemas.microsoft.com/office/drawing/2016/5/12/chartex" xmlns:cx7="http://schemas.microsoft.com/office/drawing/2016/5/13/chartex" xmlns:cx8="http://schemas.microsoft.com/office/drawing/2016/5/14/chartex" xmlns:mc="http://schemas.openxmlformats.org/markup-compatibility/2006" xmlns:aink="http://schemas.microsoft.com/office/drawing/2016/ink" xmlns:am3d="http://schemas.microsoft.com/office/drawing/2017/model3d" xmlns:o="urn:schemas-microsoft-com:office:office" xmlns:oel="http://schemas.microsoft.com/office/2019/extlst" xmlns:r="http://schemas.openxmlformats.org/officeDocument/2006/relationships" xmlns:m="http://schemas.openxmlformats.org/officeDocument/2006/math" xmlns:v="urn:schemas-microsoft-com:vml" xmlns:wp14="http://schemas.microsoft.com/office/word/2010/wordprocessingDrawing" xmlns:wp="http://schemas.openxmlformats.org/drawingml/2006/wordprocessingDrawing" xmlns:w10="urn:schemas-microsoft-com:office:word" xmlns:w="http://schemas.openxmlformats.org/wordprocessingml/2006/main" xmlns:w14="http://schemas.microsoft.com/office/word/2010/wordml" xmlns:w15="http://schemas.microsoft.com/office/word/2012/wordml" xmlns:w16cex="http://schemas.microsoft.com/office/word/2018/wordml/cex" xmlns:w16cid="http://schemas.microsoft.com/office/word/2016/wordml/cid" xmlns:w16="http://schemas.microsoft.com/office/word/2018/wordml" xmlns:w16sdtdh="http://schemas.microsoft.com/office/word/2020/wordml/sdtdatahash" xmlns:w16se="http://schemas.microsoft.com/office/word/2015/wordml/symex" xmlns:wpg="http://schemas.microsoft.com/office/word/2010/wordprocessingGroup" xmlns:wpi="http://schemas.microsoft.com/office/word/2010/wordprocessingInk" xmlns:wne="http://schemas.microsoft.com/office/word/2006/wordml" xmlns:wps="http://schemas.microsoft.com/office/word/2010/wordprocessingShape" mc:Ignorable="w14 w15 w16se w16cid w16 w16cex w16sdtdh wp14">
-  <w15:person w15:author="Rachel Bosch">
-    <w15:presenceInfo w15:providerId="None" w15:userId="Rachel Bosch"/>
-  </w15:person>
-</w15:people>
 </file>
 
 <file path=word/styles.xml><?xml version="1.0" encoding="utf-8"?>
@@ -17948,6 +18756,7 @@
   <w:style w:type="character" w:default="1" w:styleId="DefaultParagraphFont">
     <w:name w:val="Default Paragraph Font"/>
     <w:uiPriority w:val="1"/>
+    <w:semiHidden/>
     <w:unhideWhenUsed/>
   </w:style>
   <w:style w:type="table" w:default="1" w:styleId="TableNormal">

</xml_diff>